<commit_message>
path to report update
</commit_message>
<xml_diff>
--- a/inst/app/www/rcbd2_withchild.docx
+++ b/inst/app/www/rcbd2_withchild.docx
@@ -71,7 +71,7 @@
         <w:t xml:space="preserve"> </w:t>
       </w:r>
       <w:r>
-        <w:t xml:space="preserve">12,</w:t>
+        <w:t xml:space="preserve">19,</w:t>
       </w:r>
       <w:r>
         <w:t xml:space="preserve"> </w:t>
@@ -83,7 +83,7 @@
         <w:t xml:space="preserve"> </w:t>
       </w:r>
       <w:r>
-        <w:t xml:space="preserve">11:38h</w:t>
+        <w:t xml:space="preserve">11:14h</w:t>
       </w:r>
     </w:p>
     <w:sdt>
@@ -741,7 +741,7 @@
         <w:rPr>
           <w:b/>
         </w:rPr>
-        <w:t xml:space="preserve">PGH, TTWP, SAUDPC</w:t>
+        <w:t xml:space="preserve">SG, FFR, TEXFR, Chip_Color, LB3</w:t>
       </w:r>
     </w:p>
     <w:p>
@@ -783,7 +783,7 @@
         <w:rPr>
           <w:b/>
         </w:rPr>
-        <w:t xml:space="preserve">knitr, qtl, qtlcharts, rmarkdown, leaflet, shinyBS, shinyFiles, shinyTree, rhandsontable, shinydashboard, shiny</w:t>
+        <w:t xml:space="preserve">hidap, knitr, qtl, qtlcharts, fbsites, rmarkdown, leaflet, shinyBS, shinyFiles, rhandsontable, shinydashboard, shiny</w:t>
       </w:r>
       <w:r>
         <w:t xml:space="preserve">.</w:t>
@@ -833,10 +833,10 @@
       <w:pPr>
         <w:pStyle w:val="Heading3"/>
       </w:pPr>
-      <w:bookmarkStart w:id="39" w:name="analysis-for-trait-pgh"/>
+      <w:bookmarkStart w:id="39" w:name="analysis-for-trait-sg"/>
       <w:bookmarkEnd w:id="39"/>
       <w:r>
-        <w:t xml:space="preserve">Analysis for trait PGH</w:t>
+        <w:t xml:space="preserve">Analysis for trait SG</w:t>
       </w:r>
     </w:p>
     <w:p>
@@ -858,14 +858,14 @@
     <w:tbl>
       <w:tblPr>
         <w:tblStyle w:val="TableNormal"/>
-        <w:tblW w:type="pct" w:w="3680.555555555555"/>
+        <w:tblW w:type="pct" w:w="3749.9999999999995"/>
         <w:tblLook w:firstRow="1"/>
         <w:tblCaption w:val="Table continues below"/>
       </w:tblPr>
       <w:tblGrid>
         <w:gridCol w:w="1760"/>
         <w:gridCol w:w="550"/>
-        <w:gridCol w:w="1210"/>
+        <w:gridCol w:w="1320"/>
         <w:gridCol w:w="1320"/>
         <w:gridCol w:w="990"/>
       </w:tblGrid>
@@ -992,29 +992,29 @@
               <w:jc w:val="right"/>
             </w:pPr>
             <w:r>
-              <w:t xml:space="preserve">0.95268</w:t>
-            </w:r>
-          </w:p>
-        </w:tc>
-        <w:tc>
-          <w:p>
-            <w:pPr>
-              <w:pStyle w:val="Compact"/>
-              <w:jc w:val="right"/>
-            </w:pPr>
-            <w:r>
-              <w:t xml:space="preserve">0.0381072</w:t>
-            </w:r>
-          </w:p>
-        </w:tc>
-        <w:tc>
-          <w:p>
-            <w:pPr>
-              <w:pStyle w:val="Compact"/>
-              <w:jc w:val="right"/>
-            </w:pPr>
-            <w:r>
-              <w:t xml:space="preserve">3.11004</w:t>
+              <w:t xml:space="preserve">0.00682332</w:t>
+            </w:r>
+          </w:p>
+        </w:tc>
+        <w:tc>
+          <w:p>
+            <w:pPr>
+              <w:pStyle w:val="Compact"/>
+              <w:jc w:val="right"/>
+            </w:pPr>
+            <w:r>
+              <w:t xml:space="preserve">0.000272933</w:t>
+            </w:r>
+          </w:p>
+        </w:tc>
+        <w:tc>
+          <w:p>
+            <w:pPr>
+              <w:pStyle w:val="Compact"/>
+              <w:jc w:val="right"/>
+            </w:pPr>
+            <w:r>
+              <w:t xml:space="preserve">22.6439</w:t>
             </w:r>
           </w:p>
         </w:tc>
@@ -1052,29 +1052,29 @@
               <w:jc w:val="right"/>
             </w:pPr>
             <w:r>
-              <w:t xml:space="preserve">0.00129773</w:t>
-            </w:r>
-          </w:p>
-        </w:tc>
-        <w:tc>
-          <w:p>
-            <w:pPr>
-              <w:pStyle w:val="Compact"/>
-              <w:jc w:val="right"/>
-            </w:pPr>
-            <w:r>
-              <w:t xml:space="preserve">0.000432576</w:t>
-            </w:r>
-          </w:p>
-        </w:tc>
-        <w:tc>
-          <w:p>
-            <w:pPr>
-              <w:pStyle w:val="Compact"/>
-              <w:jc w:val="right"/>
-            </w:pPr>
-            <w:r>
-              <w:t xml:space="preserve">0.0353038</w:t>
+              <w:t xml:space="preserve">5.20049e-05</w:t>
+            </w:r>
+          </w:p>
+        </w:tc>
+        <w:tc>
+          <w:p>
+            <w:pPr>
+              <w:pStyle w:val="Compact"/>
+              <w:jc w:val="right"/>
+            </w:pPr>
+            <w:r>
+              <w:t xml:space="preserve">1.7335e-05</w:t>
+            </w:r>
+          </w:p>
+        </w:tc>
+        <w:tc>
+          <w:p>
+            <w:pPr>
+              <w:pStyle w:val="Compact"/>
+              <w:jc w:val="right"/>
+            </w:pPr>
+            <w:r>
+              <w:t xml:space="preserve">1.43819</w:t>
             </w:r>
           </w:p>
         </w:tc>
@@ -1112,18 +1112,18 @@
               <w:jc w:val="right"/>
             </w:pPr>
             <w:r>
-              <w:t xml:space="preserve">0.918971</w:t>
-            </w:r>
-          </w:p>
-        </w:tc>
-        <w:tc>
-          <w:p>
-            <w:pPr>
-              <w:pStyle w:val="Compact"/>
-              <w:jc w:val="right"/>
-            </w:pPr>
-            <w:r>
-              <w:t xml:space="preserve">0.0122529</w:t>
+              <w:t xml:space="preserve">0.000903995</w:t>
+            </w:r>
+          </w:p>
+        </w:tc>
+        <w:tc>
+          <w:p>
+            <w:pPr>
+              <w:pStyle w:val="Compact"/>
+              <w:jc w:val="right"/>
+            </w:pPr>
+            <w:r>
+              <w:t xml:space="preserve">1.20533e-05</w:t>
             </w:r>
           </w:p>
         </w:tc>
@@ -1211,7 +1211,7 @@
               <w:jc w:val="right"/>
             </w:pPr>
             <w:r>
-              <w:t xml:space="preserve">8.01855e-05</w:t>
+              <w:t xml:space="preserve">1.48563e-25</w:t>
             </w:r>
           </w:p>
         </w:tc>
@@ -1238,7 +1238,7 @@
               <w:jc w:val="right"/>
             </w:pPr>
             <w:r>
-              <w:t xml:space="preserve">0.991041</w:t>
+              <w:t xml:space="preserve">0.238396</w:t>
             </w:r>
           </w:p>
         </w:tc>
@@ -1276,7 +1276,7 @@
         <w:pStyle w:val="BodyText"/>
       </w:pPr>
       <w:r>
-        <w:t xml:space="preserve">The p-value for treatments is 0.0000801855 which is significant at the 5% level.</w:t>
+        <w:t xml:space="preserve">The p-value for treatments is 0.000000000000000000000000148563 which is significant at the 5% level.</w:t>
       </w:r>
     </w:p>
     <w:p>
@@ -1290,12 +1290,12 @@
     <w:tbl>
       <w:tblPr>
         <w:tblStyle w:val="TableNormal"/>
-        <w:tblW w:type="pct" w:w="1319.4444444444446"/>
+        <w:tblW w:type="pct" w:w="1250.0"/>
         <w:tblLook w:firstRow="1"/>
       </w:tblPr>
       <w:tblGrid>
         <w:gridCol w:w="1540"/>
-        <w:gridCol w:w="550"/>
+        <w:gridCol w:w="440"/>
       </w:tblGrid>
       <w:tr>
         <w:trPr>
@@ -1331,7 +1331,7 @@
               <w:jc w:val="right"/>
             </w:pPr>
             <w:r>
-              <w:t xml:space="preserve">PGH</w:t>
+              <w:t xml:space="preserve">SG</w:t>
             </w:r>
           </w:p>
         </w:tc>
@@ -1355,7 +1355,7 @@
               <w:jc w:val="right"/>
             </w:pPr>
             <w:r>
-              <w:t xml:space="preserve">2</w:t>
+              <w:t xml:space="preserve">1.07</w:t>
             </w:r>
           </w:p>
         </w:tc>
@@ -1379,7 +1379,7 @@
               <w:jc w:val="right"/>
             </w:pPr>
             <w:r>
-              <w:t xml:space="preserve">2</w:t>
+              <w:t xml:space="preserve">1.05</w:t>
             </w:r>
           </w:p>
         </w:tc>
@@ -1403,7 +1403,7 @@
               <w:jc w:val="right"/>
             </w:pPr>
             <w:r>
-              <w:t xml:space="preserve">1.54</w:t>
+              <w:t xml:space="preserve">1.07</w:t>
             </w:r>
           </w:p>
         </w:tc>
@@ -1427,7 +1427,7 @@
               <w:jc w:val="right"/>
             </w:pPr>
             <w:r>
-              <w:t xml:space="preserve">2</w:t>
+              <w:t xml:space="preserve">1.08</w:t>
             </w:r>
           </w:p>
         </w:tc>
@@ -1451,7 +1451,7 @@
               <w:jc w:val="right"/>
             </w:pPr>
             <w:r>
-              <w:t xml:space="preserve">2</w:t>
+              <w:t xml:space="preserve">1.05</w:t>
             </w:r>
           </w:p>
         </w:tc>
@@ -1475,7 +1475,7 @@
               <w:jc w:val="right"/>
             </w:pPr>
             <w:r>
-              <w:t xml:space="preserve">2</w:t>
+              <w:t xml:space="preserve">1.06</w:t>
             </w:r>
           </w:p>
         </w:tc>
@@ -1499,7 +1499,7 @@
               <w:jc w:val="right"/>
             </w:pPr>
             <w:r>
-              <w:t xml:space="preserve">2</w:t>
+              <w:t xml:space="preserve">1.07</w:t>
             </w:r>
           </w:p>
         </w:tc>
@@ -1523,7 +1523,7 @@
               <w:jc w:val="right"/>
             </w:pPr>
             <w:r>
-              <w:t xml:space="preserve">2</w:t>
+              <w:t xml:space="preserve">1.07</w:t>
             </w:r>
           </w:p>
         </w:tc>
@@ -1547,7 +1547,7 @@
               <w:jc w:val="right"/>
             </w:pPr>
             <w:r>
-              <w:t xml:space="preserve">1.93</w:t>
+              <w:t xml:space="preserve">1.08</w:t>
             </w:r>
           </w:p>
         </w:tc>
@@ -1571,7 +1571,7 @@
               <w:jc w:val="right"/>
             </w:pPr>
             <w:r>
-              <w:t xml:space="preserve">1.98</w:t>
+              <w:t xml:space="preserve">1.07</w:t>
             </w:r>
           </w:p>
         </w:tc>
@@ -1595,7 +1595,7 @@
               <w:jc w:val="right"/>
             </w:pPr>
             <w:r>
-              <w:t xml:space="preserve">2</w:t>
+              <w:t xml:space="preserve">1.07</w:t>
             </w:r>
           </w:p>
         </w:tc>
@@ -1619,7 +1619,7 @@
               <w:jc w:val="right"/>
             </w:pPr>
             <w:r>
-              <w:t xml:space="preserve">2</w:t>
+              <w:t xml:space="preserve">1.05</w:t>
             </w:r>
           </w:p>
         </w:tc>
@@ -1643,7 +1643,7 @@
               <w:jc w:val="right"/>
             </w:pPr>
             <w:r>
-              <w:t xml:space="preserve">2</w:t>
+              <w:t xml:space="preserve">1.06</w:t>
             </w:r>
           </w:p>
         </w:tc>
@@ -1667,7 +1667,7 @@
               <w:jc w:val="right"/>
             </w:pPr>
             <w:r>
-              <w:t xml:space="preserve">1.99</w:t>
+              <w:t xml:space="preserve">1.07</w:t>
             </w:r>
           </w:p>
         </w:tc>
@@ -1691,7 +1691,7 @@
               <w:jc w:val="right"/>
             </w:pPr>
             <w:r>
-              <w:t xml:space="preserve">2</w:t>
+              <w:t xml:space="preserve">1.08</w:t>
             </w:r>
           </w:p>
         </w:tc>
@@ -1715,7 +1715,7 @@
               <w:jc w:val="right"/>
             </w:pPr>
             <w:r>
-              <w:t xml:space="preserve">2</w:t>
+              <w:t xml:space="preserve">1.06</w:t>
             </w:r>
           </w:p>
         </w:tc>
@@ -1739,7 +1739,7 @@
               <w:jc w:val="right"/>
             </w:pPr>
             <w:r>
-              <w:t xml:space="preserve">1.83</w:t>
+              <w:t xml:space="preserve">1.07</w:t>
             </w:r>
           </w:p>
         </w:tc>
@@ -1763,7 +1763,7 @@
               <w:jc w:val="right"/>
             </w:pPr>
             <w:r>
-              <w:t xml:space="preserve">1.85</w:t>
+              <w:t xml:space="preserve">1.07</w:t>
             </w:r>
           </w:p>
         </w:tc>
@@ -1787,7 +1787,7 @@
               <w:jc w:val="right"/>
             </w:pPr>
             <w:r>
-              <w:t xml:space="preserve">1.99</w:t>
+              <w:t xml:space="preserve">1.07</w:t>
             </w:r>
           </w:p>
         </w:tc>
@@ -1811,7 +1811,7 @@
               <w:jc w:val="right"/>
             </w:pPr>
             <w:r>
-              <w:t xml:space="preserve">1.99</w:t>
+              <w:t xml:space="preserve">1.07</w:t>
             </w:r>
           </w:p>
         </w:tc>
@@ -1835,7 +1835,7 @@
               <w:jc w:val="right"/>
             </w:pPr>
             <w:r>
-              <w:t xml:space="preserve">1.99</w:t>
+              <w:t xml:space="preserve">1.06</w:t>
             </w:r>
           </w:p>
         </w:tc>
@@ -1859,7 +1859,7 @@
               <w:jc w:val="right"/>
             </w:pPr>
             <w:r>
-              <w:t xml:space="preserve">1.91</w:t>
+              <w:t xml:space="preserve">1.08</w:t>
             </w:r>
           </w:p>
         </w:tc>
@@ -1883,7 +1883,7 @@
               <w:jc w:val="right"/>
             </w:pPr>
             <w:r>
-              <w:t xml:space="preserve">2</w:t>
+              <w:t xml:space="preserve">1.06</w:t>
             </w:r>
           </w:p>
         </w:tc>
@@ -1907,7 +1907,7 @@
               <w:jc w:val="right"/>
             </w:pPr>
             <w:r>
-              <w:t xml:space="preserve">1.89</w:t>
+              <w:t xml:space="preserve">1.07</w:t>
             </w:r>
           </w:p>
         </w:tc>
@@ -1931,7 +1931,7 @@
               <w:jc w:val="right"/>
             </w:pPr>
             <w:r>
-              <w:t xml:space="preserve">2</w:t>
+              <w:t xml:space="preserve">1.06</w:t>
             </w:r>
           </w:p>
         </w:tc>
@@ -1955,7 +1955,7 @@
               <w:jc w:val="right"/>
             </w:pPr>
             <w:r>
-              <w:t xml:space="preserve">2</w:t>
+              <w:t xml:space="preserve">1.05</w:t>
             </w:r>
           </w:p>
         </w:tc>
@@ -1975,7 +1975,7 @@
               <a:graphicData uri="http://schemas.openxmlformats.org/drawingml/2006/picture">
                 <pic:pic>
                   <pic:nvPicPr>
-                    <pic:cNvPr descr="D:\projects\hidap2\www\rcbd2_withchild_files/figure-docx/unnamed-chunk-12-1.png" id="0" name="Picture"/>
+                    <pic:cNvPr descr="D:\projects\hidap2\inst\app\www\rcbd2_withchild_files/figure-docx/unnamed-chunk-12-1.png" id="0" name="Picture"/>
                     <pic:cNvPicPr>
                       <a:picLocks noChangeArrowheads="1" noChangeAspect="1"/>
                     </pic:cNvPicPr>
@@ -2030,7 +2030,7 @@
               <a:graphicData uri="http://schemas.openxmlformats.org/drawingml/2006/picture">
                 <pic:pic>
                   <pic:nvPicPr>
-                    <pic:cNvPr descr="D:\projects\hidap2\www\rcbd2_withchild_files/figure-docx/unnamed-chunk-14-1.png" id="0" name="Picture"/>
+                    <pic:cNvPr descr="D:\projects\hidap2\inst\app\www\rcbd2_withchild_files/figure-docx/unnamed-chunk-14-1.png" id="0" name="Picture"/>
                     <pic:cNvPicPr>
                       <a:picLocks noChangeArrowheads="1" noChangeAspect="1"/>
                     </pic:cNvPicPr>
@@ -2075,10 +2075,10 @@
       <w:pPr>
         <w:pStyle w:val="Heading3"/>
       </w:pPr>
-      <w:bookmarkStart w:id="42" w:name="analysis-for-trait-ttwp"/>
+      <w:bookmarkStart w:id="42" w:name="analysis-for-trait-ffr"/>
       <w:bookmarkEnd w:id="42"/>
       <w:r>
-        <w:t xml:space="preserve">Analysis for trait TTWP</w:t>
+        <w:t xml:space="preserve">Analysis for trait FFR</w:t>
       </w:r>
     </w:p>
     <w:p>
@@ -2087,21 +2087,29 @@
       </w:pPr>
       <w:r>
         <w:t xml:space="preserve">You have fitted a linear model for a RCBD. The ANOVA table for your model is:</w:t>
+      </w:r>
+    </w:p>
+    <w:p>
+      <w:pPr>
+        <w:pStyle w:val="TableCaption"/>
+      </w:pPr>
+      <w:r>
+        <w:t xml:space="preserve">Table continues below</w:t>
       </w:r>
     </w:p>
     <w:tbl>
       <w:tblPr>
         <w:tblStyle w:val="TableNormal"/>
-        <w:tblW w:type="pct" w:w="4236.111111111111"/>
+        <w:tblW w:type="pct" w:w="3541.6666666666665"/>
         <w:tblLook w:firstRow="1"/>
+        <w:tblCaption w:val="Table continues below"/>
       </w:tblPr>
       <w:tblGrid>
         <w:gridCol w:w="1760"/>
         <w:gridCol w:w="550"/>
-        <w:gridCol w:w="990"/>
         <w:gridCol w:w="1100"/>
         <w:gridCol w:w="1100"/>
-        <w:gridCol w:w="1210"/>
+        <w:gridCol w:w="1100"/>
       </w:tblGrid>
       <w:tr>
         <w:trPr>
@@ -2192,6 +2200,202 @@
             </w:r>
           </w:p>
         </w:tc>
+      </w:tr>
+      <w:tr>
+        <w:tc>
+          <w:p>
+            <w:pPr>
+              <w:pStyle w:val="Compact"/>
+              <w:jc w:val="left"/>
+            </w:pPr>
+            <w:r>
+              <w:rPr>
+                <w:b/>
+              </w:rPr>
+              <w:t xml:space="preserve">INSTN</w:t>
+            </w:r>
+          </w:p>
+        </w:tc>
+        <w:tc>
+          <w:p>
+            <w:pPr>
+              <w:pStyle w:val="Compact"/>
+              <w:jc w:val="right"/>
+            </w:pPr>
+            <w:r>
+              <w:t xml:space="preserve">25</w:t>
+            </w:r>
+          </w:p>
+        </w:tc>
+        <w:tc>
+          <w:p>
+            <w:pPr>
+              <w:pStyle w:val="Compact"/>
+              <w:jc w:val="right"/>
+            </w:pPr>
+            <w:r>
+              <w:t xml:space="preserve">19.479</w:t>
+            </w:r>
+          </w:p>
+        </w:tc>
+        <w:tc>
+          <w:p>
+            <w:pPr>
+              <w:pStyle w:val="Compact"/>
+              <w:jc w:val="right"/>
+            </w:pPr>
+            <w:r>
+              <w:t xml:space="preserve">0.77916</w:t>
+            </w:r>
+          </w:p>
+        </w:tc>
+        <w:tc>
+          <w:p>
+            <w:pPr>
+              <w:pStyle w:val="Compact"/>
+              <w:jc w:val="right"/>
+            </w:pPr>
+            <w:r>
+              <w:t xml:space="preserve">3.09258</w:t>
+            </w:r>
+          </w:p>
+        </w:tc>
+      </w:tr>
+      <w:tr>
+        <w:tc>
+          <w:p>
+            <w:pPr>
+              <w:pStyle w:val="Compact"/>
+              <w:jc w:val="left"/>
+            </w:pPr>
+            <w:r>
+              <w:rPr>
+                <w:b/>
+              </w:rPr>
+              <w:t xml:space="preserve">REP</w:t>
+            </w:r>
+          </w:p>
+        </w:tc>
+        <w:tc>
+          <w:p>
+            <w:pPr>
+              <w:pStyle w:val="Compact"/>
+              <w:jc w:val="right"/>
+            </w:pPr>
+            <w:r>
+              <w:t xml:space="preserve">3</w:t>
+            </w:r>
+          </w:p>
+        </w:tc>
+        <w:tc>
+          <w:p>
+            <w:pPr>
+              <w:pStyle w:val="Compact"/>
+              <w:jc w:val="right"/>
+            </w:pPr>
+            <w:r>
+              <w:t xml:space="preserve">0.0601088</w:t>
+            </w:r>
+          </w:p>
+        </w:tc>
+        <w:tc>
+          <w:p>
+            <w:pPr>
+              <w:pStyle w:val="Compact"/>
+              <w:jc w:val="right"/>
+            </w:pPr>
+            <w:r>
+              <w:t xml:space="preserve">0.0200363</w:t>
+            </w:r>
+          </w:p>
+        </w:tc>
+        <w:tc>
+          <w:p>
+            <w:pPr>
+              <w:pStyle w:val="Compact"/>
+              <w:jc w:val="right"/>
+            </w:pPr>
+            <w:r>
+              <w:t xml:space="preserve">0.0795263</w:t>
+            </w:r>
+          </w:p>
+        </w:tc>
+      </w:tr>
+      <w:tr>
+        <w:tc>
+          <w:p>
+            <w:pPr>
+              <w:pStyle w:val="Compact"/>
+              <w:jc w:val="left"/>
+            </w:pPr>
+            <w:r>
+              <w:rPr>
+                <w:b/>
+              </w:rPr>
+              <w:t xml:space="preserve">Residuals</w:t>
+            </w:r>
+          </w:p>
+        </w:tc>
+        <w:tc>
+          <w:p>
+            <w:pPr>
+              <w:pStyle w:val="Compact"/>
+              <w:jc w:val="right"/>
+            </w:pPr>
+            <w:r>
+              <w:t xml:space="preserve">75</w:t>
+            </w:r>
+          </w:p>
+        </w:tc>
+        <w:tc>
+          <w:p>
+            <w:pPr>
+              <w:pStyle w:val="Compact"/>
+              <w:jc w:val="right"/>
+            </w:pPr>
+            <w:r>
+              <w:t xml:space="preserve">18.8959</w:t>
+            </w:r>
+          </w:p>
+        </w:tc>
+        <w:tc>
+          <w:p>
+            <w:pPr>
+              <w:pStyle w:val="Compact"/>
+              <w:jc w:val="right"/>
+            </w:pPr>
+            <w:r>
+              <w:t xml:space="preserve">0.251945</w:t>
+            </w:r>
+          </w:p>
+        </w:tc>
+        <w:tc>
+          <w:p>
+            <w:pPr>
+              <w:pStyle w:val="Compact"/>
+              <w:jc w:val="right"/>
+            </w:pPr>
+            <w:r>
+              <w:t xml:space="preserve">NA</w:t>
+            </w:r>
+          </w:p>
+        </w:tc>
+      </w:tr>
+    </w:tbl>
+    <w:tbl>
+      <w:tblPr>
+        <w:tblStyle w:val="TableNormal"/>
+        <w:tblW w:type="pct" w:w="1875.0"/>
+        <w:tblLook w:firstRow="1"/>
+      </w:tblPr>
+      <w:tblGrid>
+        <w:gridCol w:w="1760"/>
+        <w:gridCol w:w="1210"/>
+      </w:tblGrid>
+      <w:tr>
+        <w:trPr>
+          <w:cnfStyle w:firstRow="1"/>
+        </w:trPr>
         <w:tc>
           <w:tcPr>
             <w:tcBorders>
@@ -2202,258 +2406,13 @@
           <w:p>
             <w:pPr>
               <w:pStyle w:val="Compact"/>
-              <w:jc w:val="right"/>
-            </w:pPr>
-            <w:r>
-              <w:t xml:space="preserve">Pr(&gt;F)</w:t>
-            </w:r>
-          </w:p>
-        </w:tc>
-      </w:tr>
-      <w:tr>
-        <w:tc>
-          <w:p>
-            <w:pPr>
-              <w:pStyle w:val="Compact"/>
-              <w:jc w:val="left"/>
-            </w:pPr>
-            <w:r>
-              <w:rPr>
-                <w:b/>
-              </w:rPr>
-              <w:t xml:space="preserve">INSTN</w:t>
-            </w:r>
-          </w:p>
-        </w:tc>
-        <w:tc>
-          <w:p>
-            <w:pPr>
-              <w:pStyle w:val="Compact"/>
-              <w:jc w:val="right"/>
-            </w:pPr>
-            <w:r>
-              <w:t xml:space="preserve">25</w:t>
-            </w:r>
-          </w:p>
-        </w:tc>
-        <w:tc>
-          <w:p>
-            <w:pPr>
-              <w:pStyle w:val="Compact"/>
-              <w:jc w:val="right"/>
-            </w:pPr>
-            <w:r>
-              <w:t xml:space="preserve">911.808</w:t>
-            </w:r>
-          </w:p>
-        </w:tc>
-        <w:tc>
-          <w:p>
-            <w:pPr>
-              <w:pStyle w:val="Compact"/>
-              <w:jc w:val="right"/>
-            </w:pPr>
-            <w:r>
-              <w:t xml:space="preserve">36.4723</w:t>
-            </w:r>
-          </w:p>
-        </w:tc>
-        <w:tc>
-          <w:p>
-            <w:pPr>
-              <w:pStyle w:val="Compact"/>
-              <w:jc w:val="right"/>
-            </w:pPr>
-            <w:r>
-              <w:t xml:space="preserve">17.7319</w:t>
-            </w:r>
-          </w:p>
-        </w:tc>
-        <w:tc>
-          <w:p>
-            <w:pPr>
-              <w:pStyle w:val="Compact"/>
-              <w:jc w:val="right"/>
-            </w:pPr>
-            <w:r>
-              <w:t xml:space="preserve">3.02346e-22</w:t>
-            </w:r>
-          </w:p>
-        </w:tc>
-      </w:tr>
-      <w:tr>
-        <w:tc>
-          <w:p>
-            <w:pPr>
-              <w:pStyle w:val="Compact"/>
-              <w:jc w:val="left"/>
-            </w:pPr>
-            <w:r>
-              <w:rPr>
-                <w:b/>
-              </w:rPr>
-              <w:t xml:space="preserve">REP</w:t>
-            </w:r>
-          </w:p>
-        </w:tc>
-        <w:tc>
-          <w:p>
-            <w:pPr>
-              <w:pStyle w:val="Compact"/>
-              <w:jc w:val="right"/>
-            </w:pPr>
-            <w:r>
-              <w:t xml:space="preserve">3</w:t>
-            </w:r>
-          </w:p>
-        </w:tc>
-        <w:tc>
-          <w:p>
-            <w:pPr>
-              <w:pStyle w:val="Compact"/>
-              <w:jc w:val="right"/>
-            </w:pPr>
-            <w:r>
-              <w:t xml:space="preserve">1.22178</w:t>
-            </w:r>
-          </w:p>
-        </w:tc>
-        <w:tc>
-          <w:p>
-            <w:pPr>
-              <w:pStyle w:val="Compact"/>
-              <w:jc w:val="right"/>
-            </w:pPr>
-            <w:r>
-              <w:t xml:space="preserve">0.407261</w:t>
-            </w:r>
-          </w:p>
-        </w:tc>
-        <w:tc>
-          <w:p>
-            <w:pPr>
-              <w:pStyle w:val="Compact"/>
-              <w:jc w:val="right"/>
-            </w:pPr>
-            <w:r>
-              <w:t xml:space="preserve">0.198</w:t>
-            </w:r>
-          </w:p>
-        </w:tc>
-        <w:tc>
-          <w:p>
-            <w:pPr>
-              <w:pStyle w:val="Compact"/>
-              <w:jc w:val="right"/>
-            </w:pPr>
-            <w:r>
-              <w:t xml:space="preserve">0.897444</w:t>
-            </w:r>
-          </w:p>
-        </w:tc>
-      </w:tr>
-      <w:tr>
-        <w:tc>
-          <w:p>
-            <w:pPr>
-              <w:pStyle w:val="Compact"/>
-              <w:jc w:val="left"/>
-            </w:pPr>
-            <w:r>
-              <w:rPr>
-                <w:b/>
-              </w:rPr>
-              <w:t xml:space="preserve">Residuals</w:t>
-            </w:r>
-          </w:p>
-        </w:tc>
-        <w:tc>
-          <w:p>
-            <w:pPr>
-              <w:pStyle w:val="Compact"/>
-              <w:jc w:val="right"/>
-            </w:pPr>
-            <w:r>
-              <w:t xml:space="preserve">75</w:t>
-            </w:r>
-          </w:p>
-        </w:tc>
-        <w:tc>
-          <w:p>
-            <w:pPr>
-              <w:pStyle w:val="Compact"/>
-              <w:jc w:val="right"/>
-            </w:pPr>
-            <w:r>
-              <w:t xml:space="preserve">154.266</w:t>
-            </w:r>
-          </w:p>
-        </w:tc>
-        <w:tc>
-          <w:p>
-            <w:pPr>
-              <w:pStyle w:val="Compact"/>
-              <w:jc w:val="right"/>
-            </w:pPr>
-            <w:r>
-              <w:t xml:space="preserve">2.05688</w:t>
-            </w:r>
-          </w:p>
-        </w:tc>
-        <w:tc>
-          <w:p>
-            <w:pPr>
-              <w:pStyle w:val="Compact"/>
-              <w:jc w:val="right"/>
-            </w:pPr>
-            <w:r>
-              <w:t xml:space="preserve">NA</w:t>
-            </w:r>
-          </w:p>
-        </w:tc>
-        <w:tc>
-          <w:p>
-            <w:pPr>
-              <w:pStyle w:val="Compact"/>
-              <w:jc w:val="right"/>
-            </w:pPr>
-            <w:r>
-              <w:t xml:space="preserve">NA</w:t>
-            </w:r>
-          </w:p>
-        </w:tc>
-      </w:tr>
-    </w:tbl>
-    <w:p>
-      <w:pPr>
-        <w:pStyle w:val="BodyText"/>
-      </w:pPr>
-      <w:r>
-        <w:t xml:space="preserve">The p-value for treatments is 0.000000000000000000000302346 which is significant at the 5% level.</w:t>
-      </w:r>
-    </w:p>
-    <w:p>
-      <w:pPr>
-        <w:pStyle w:val="BodyText"/>
-      </w:pPr>
-      <w:r>
-        <w:t xml:space="preserve">The means of your treatments are:</w:t>
-      </w:r>
-    </w:p>
-    <w:tbl>
-      <w:tblPr>
-        <w:tblStyle w:val="TableNormal"/>
-        <w:tblW w:type="pct" w:w="1388.888888888889"/>
-        <w:tblLook w:firstRow="1"/>
-      </w:tblPr>
-      <w:tblGrid>
-        <w:gridCol w:w="1540"/>
-        <w:gridCol w:w="660"/>
-      </w:tblGrid>
-      <w:tr>
-        <w:trPr>
-          <w:cnfStyle w:firstRow="1"/>
-        </w:trPr>
+              <w:jc w:val="left"/>
+            </w:pPr>
+            <w:r>
+              <w:t xml:space="preserve"> </w:t>
+            </w:r>
+          </w:p>
+        </w:tc>
         <w:tc>
           <w:tcPr>
             <w:tcBorders>
@@ -2464,13 +2423,126 @@
           <w:p>
             <w:pPr>
               <w:pStyle w:val="Compact"/>
-              <w:jc w:val="left"/>
-            </w:pPr>
-            <w:r>
+              <w:jc w:val="right"/>
+            </w:pPr>
+            <w:r>
+              <w:t xml:space="preserve">Pr(&gt;F)</w:t>
+            </w:r>
+          </w:p>
+        </w:tc>
+      </w:tr>
+      <w:tr>
+        <w:tc>
+          <w:p>
+            <w:pPr>
+              <w:pStyle w:val="Compact"/>
+              <w:jc w:val="left"/>
+            </w:pPr>
+            <w:r>
+              <w:rPr>
+                <w:b/>
+              </w:rPr>
               <w:t xml:space="preserve">INSTN</w:t>
             </w:r>
           </w:p>
         </w:tc>
+        <w:tc>
+          <w:p>
+            <w:pPr>
+              <w:pStyle w:val="Compact"/>
+              <w:jc w:val="right"/>
+            </w:pPr>
+            <w:r>
+              <w:t xml:space="preserve">8.66514e-05</w:t>
+            </w:r>
+          </w:p>
+        </w:tc>
+      </w:tr>
+      <w:tr>
+        <w:tc>
+          <w:p>
+            <w:pPr>
+              <w:pStyle w:val="Compact"/>
+              <w:jc w:val="left"/>
+            </w:pPr>
+            <w:r>
+              <w:rPr>
+                <w:b/>
+              </w:rPr>
+              <w:t xml:space="preserve">REP</w:t>
+            </w:r>
+          </w:p>
+        </w:tc>
+        <w:tc>
+          <w:p>
+            <w:pPr>
+              <w:pStyle w:val="Compact"/>
+              <w:jc w:val="right"/>
+            </w:pPr>
+            <w:r>
+              <w:t xml:space="preserve">0.970926</w:t>
+            </w:r>
+          </w:p>
+        </w:tc>
+      </w:tr>
+      <w:tr>
+        <w:tc>
+          <w:p>
+            <w:pPr>
+              <w:pStyle w:val="Compact"/>
+              <w:jc w:val="left"/>
+            </w:pPr>
+            <w:r>
+              <w:rPr>
+                <w:b/>
+              </w:rPr>
+              <w:t xml:space="preserve">Residuals</w:t>
+            </w:r>
+          </w:p>
+        </w:tc>
+        <w:tc>
+          <w:p>
+            <w:pPr>
+              <w:pStyle w:val="Compact"/>
+              <w:jc w:val="right"/>
+            </w:pPr>
+            <w:r>
+              <w:t xml:space="preserve">NA</w:t>
+            </w:r>
+          </w:p>
+        </w:tc>
+      </w:tr>
+    </w:tbl>
+    <w:p>
+      <w:pPr>
+        <w:pStyle w:val="BodyText"/>
+      </w:pPr>
+      <w:r>
+        <w:t xml:space="preserve">The p-value for treatments is 0.0000866514 which is significant at the 5% level.</w:t>
+      </w:r>
+    </w:p>
+    <w:p>
+      <w:pPr>
+        <w:pStyle w:val="BodyText"/>
+      </w:pPr>
+      <w:r>
+        <w:t xml:space="preserve">The means of your treatments are:</w:t>
+      </w:r>
+    </w:p>
+    <w:tbl>
+      <w:tblPr>
+        <w:tblStyle w:val="TableNormal"/>
+        <w:tblW w:type="pct" w:w="1319.4444444444446"/>
+        <w:tblLook w:firstRow="1"/>
+      </w:tblPr>
+      <w:tblGrid>
+        <w:gridCol w:w="1540"/>
+        <w:gridCol w:w="550"/>
+      </w:tblGrid>
+      <w:tr>
+        <w:trPr>
+          <w:cnfStyle w:firstRow="1"/>
+        </w:trPr>
         <w:tc>
           <w:tcPr>
             <w:tcBorders>
@@ -2481,10 +2553,27 @@
           <w:p>
             <w:pPr>
               <w:pStyle w:val="Compact"/>
-              <w:jc w:val="right"/>
-            </w:pPr>
-            <w:r>
-              <w:t xml:space="preserve">TTWP</w:t>
+              <w:jc w:val="left"/>
+            </w:pPr>
+            <w:r>
+              <w:t xml:space="preserve">INSTN</w:t>
+            </w:r>
+          </w:p>
+        </w:tc>
+        <w:tc>
+          <w:tcPr>
+            <w:tcBorders>
+              <w:bottom w:val="single"/>
+            </w:tcBorders>
+            <w:vAlign w:val="bottom"/>
+          </w:tcPr>
+          <w:p>
+            <w:pPr>
+              <w:pStyle w:val="Compact"/>
+              <w:jc w:val="right"/>
+            </w:pPr>
+            <w:r>
+              <w:t xml:space="preserve">FFR</w:t>
             </w:r>
           </w:p>
         </w:tc>
@@ -2508,7 +2597,7 @@
               <w:jc w:val="right"/>
             </w:pPr>
             <w:r>
-              <w:t xml:space="preserve">2.64</w:t>
+              <w:t xml:space="preserve">2.76</w:t>
             </w:r>
           </w:p>
         </w:tc>
@@ -2532,7 +2621,7 @@
               <w:jc w:val="right"/>
             </w:pPr>
             <w:r>
-              <w:t xml:space="preserve">1.55</w:t>
+              <w:t xml:space="preserve">2.68</w:t>
             </w:r>
           </w:p>
         </w:tc>
@@ -2556,7 +2645,7 @@
               <w:jc w:val="right"/>
             </w:pPr>
             <w:r>
-              <w:t xml:space="preserve">9.59</w:t>
+              <w:t xml:space="preserve">2.83</w:t>
             </w:r>
           </w:p>
         </w:tc>
@@ -2580,7 +2669,7 @@
               <w:jc w:val="right"/>
             </w:pPr>
             <w:r>
-              <w:t xml:space="preserve">7.11</w:t>
+              <w:t xml:space="preserve">2.38</w:t>
             </w:r>
           </w:p>
         </w:tc>
@@ -2604,7 +2693,7 @@
               <w:jc w:val="right"/>
             </w:pPr>
             <w:r>
-              <w:t xml:space="preserve">2.05</w:t>
+              <w:t xml:space="preserve">2.3</w:t>
             </w:r>
           </w:p>
         </w:tc>
@@ -2628,7 +2717,7 @@
               <w:jc w:val="right"/>
             </w:pPr>
             <w:r>
-              <w:t xml:space="preserve">4.83</w:t>
+              <w:t xml:space="preserve">1.99</w:t>
             </w:r>
           </w:p>
         </w:tc>
@@ -2652,7 +2741,7 @@
               <w:jc w:val="right"/>
             </w:pPr>
             <w:r>
-              <w:t xml:space="preserve">3.98</w:t>
+              <w:t xml:space="preserve">1.47</w:t>
             </w:r>
           </w:p>
         </w:tc>
@@ -2676,7 +2765,7 @@
               <w:jc w:val="right"/>
             </w:pPr>
             <w:r>
-              <w:t xml:space="preserve">6.85</w:t>
+              <w:t xml:space="preserve">1.69</w:t>
             </w:r>
           </w:p>
         </w:tc>
@@ -2700,7 +2789,7 @@
               <w:jc w:val="right"/>
             </w:pPr>
             <w:r>
-              <w:t xml:space="preserve">12</w:t>
+              <w:t xml:space="preserve">2.28</w:t>
             </w:r>
           </w:p>
         </w:tc>
@@ -2724,7 +2813,7 @@
               <w:jc w:val="right"/>
             </w:pPr>
             <w:r>
-              <w:t xml:space="preserve">8.55</w:t>
+              <w:t xml:space="preserve">1.83</w:t>
             </w:r>
           </w:p>
         </w:tc>
@@ -2748,7 +2837,7 @@
               <w:jc w:val="right"/>
             </w:pPr>
             <w:r>
-              <w:t xml:space="preserve">6.75</w:t>
+              <w:t xml:space="preserve">1.68</w:t>
             </w:r>
           </w:p>
         </w:tc>
@@ -2772,7 +2861,7 @@
               <w:jc w:val="right"/>
             </w:pPr>
             <w:r>
-              <w:t xml:space="preserve">2.24</w:t>
+              <w:t xml:space="preserve">2.44</w:t>
             </w:r>
           </w:p>
         </w:tc>
@@ -2796,7 +2885,7 @@
               <w:jc w:val="right"/>
             </w:pPr>
             <w:r>
-              <w:t xml:space="preserve">4.17</w:t>
+              <w:t xml:space="preserve">2.2</w:t>
             </w:r>
           </w:p>
         </w:tc>
@@ -2820,7 +2909,7 @@
               <w:jc w:val="right"/>
             </w:pPr>
             <w:r>
-              <w:t xml:space="preserve">6.62</w:t>
+              <w:t xml:space="preserve">1.37</w:t>
             </w:r>
           </w:p>
         </w:tc>
@@ -2844,7 +2933,7 @@
               <w:jc w:val="right"/>
             </w:pPr>
             <w:r>
-              <w:t xml:space="preserve">5.57</w:t>
+              <w:t xml:space="preserve">2.02</w:t>
             </w:r>
           </w:p>
         </w:tc>
@@ -2868,7 +2957,7 @@
               <w:jc w:val="right"/>
             </w:pPr>
             <w:r>
-              <w:t xml:space="preserve">5.07</w:t>
+              <w:t xml:space="preserve">1.25</w:t>
             </w:r>
           </w:p>
         </w:tc>
@@ -2892,7 +2981,7 @@
               <w:jc w:val="right"/>
             </w:pPr>
             <w:r>
-              <w:t xml:space="preserve">7.79</w:t>
+              <w:t xml:space="preserve">2</w:t>
             </w:r>
           </w:p>
         </w:tc>
@@ -2916,7 +3005,7 @@
               <w:jc w:val="right"/>
             </w:pPr>
             <w:r>
-              <w:t xml:space="preserve">7.47</w:t>
+              <w:t xml:space="preserve">1.74</w:t>
             </w:r>
           </w:p>
         </w:tc>
@@ -2940,7 +3029,7 @@
               <w:jc w:val="right"/>
             </w:pPr>
             <w:r>
-              <w:t xml:space="preserve">7.95</w:t>
+              <w:t xml:space="preserve">2.23</w:t>
             </w:r>
           </w:p>
         </w:tc>
@@ -2964,7 +3053,7 @@
               <w:jc w:val="right"/>
             </w:pPr>
             <w:r>
-              <w:t xml:space="preserve">7.3</w:t>
+              <w:t xml:space="preserve">1.61</w:t>
             </w:r>
           </w:p>
         </w:tc>
@@ -2988,7 +3077,7 @@
               <w:jc w:val="right"/>
             </w:pPr>
             <w:r>
-              <w:t xml:space="preserve">2.51</w:t>
+              <w:t xml:space="preserve">2.68</w:t>
             </w:r>
           </w:p>
         </w:tc>
@@ -3012,7 +3101,7 @@
               <w:jc w:val="right"/>
             </w:pPr>
             <w:r>
-              <w:t xml:space="preserve">11.8</w:t>
+              <w:t xml:space="preserve">2.65</w:t>
             </w:r>
           </w:p>
         </w:tc>
@@ -3036,7 +3125,7 @@
               <w:jc w:val="right"/>
             </w:pPr>
             <w:r>
-              <w:t xml:space="preserve">3.41</w:t>
+              <w:t xml:space="preserve">2.2</w:t>
             </w:r>
           </w:p>
         </w:tc>
@@ -3060,7 +3149,7 @@
               <w:jc w:val="right"/>
             </w:pPr>
             <w:r>
-              <w:t xml:space="preserve">8.55</w:t>
+              <w:t xml:space="preserve">2.26</w:t>
             </w:r>
           </w:p>
         </w:tc>
@@ -3084,7 +3173,7 @@
               <w:jc w:val="right"/>
             </w:pPr>
             <w:r>
-              <w:t xml:space="preserve">3.45</w:t>
+              <w:t xml:space="preserve">2</w:t>
             </w:r>
           </w:p>
         </w:tc>
@@ -3108,7 +3197,7 @@
               <w:jc w:val="right"/>
             </w:pPr>
             <w:r>
-              <w:t xml:space="preserve">1.15</w:t>
+              <w:t xml:space="preserve">1.75</w:t>
             </w:r>
           </w:p>
         </w:tc>
@@ -3128,7 +3217,7 @@
               <a:graphicData uri="http://schemas.openxmlformats.org/drawingml/2006/picture">
                 <pic:pic>
                   <pic:nvPicPr>
-                    <pic:cNvPr descr="D:\projects\hidap2\www\rcbd2_withchild_files/figure-docx/unnamed-chunk-20-1.png" id="0" name="Picture"/>
+                    <pic:cNvPr descr="D:\projects\hidap2\inst\app\www\rcbd2_withchild_files/figure-docx/unnamed-chunk-20-1.png" id="0" name="Picture"/>
                     <pic:cNvPicPr>
                       <a:picLocks noChangeArrowheads="1" noChangeAspect="1"/>
                     </pic:cNvPicPr>
@@ -3183,7 +3272,7 @@
               <a:graphicData uri="http://schemas.openxmlformats.org/drawingml/2006/picture">
                 <pic:pic>
                   <pic:nvPicPr>
-                    <pic:cNvPr descr="D:\projects\hidap2\www\rcbd2_withchild_files/figure-docx/unnamed-chunk-22-1.png" id="0" name="Picture"/>
+                    <pic:cNvPr descr="D:\projects\hidap2\inst\app\www\rcbd2_withchild_files/figure-docx/unnamed-chunk-22-1.png" id="0" name="Picture"/>
                     <pic:cNvPicPr>
                       <a:picLocks noChangeArrowheads="1" noChangeAspect="1"/>
                     </pic:cNvPicPr>
@@ -3228,10 +3317,10 @@
       <w:pPr>
         <w:pStyle w:val="Heading3"/>
       </w:pPr>
-      <w:bookmarkStart w:id="45" w:name="analysis-for-trait-saudpc"/>
+      <w:bookmarkStart w:id="45" w:name="analysis-for-trait-texfr"/>
       <w:bookmarkEnd w:id="45"/>
       <w:r>
-        <w:t xml:space="preserve">Analysis for trait SAUDPC</w:t>
+        <w:t xml:space="preserve">Analysis for trait TEXFR</w:t>
       </w:r>
     </w:p>
     <w:p>
@@ -3240,21 +3329,29 @@
       </w:pPr>
       <w:r>
         <w:t xml:space="preserve">You have fitted a linear model for a RCBD. The ANOVA table for your model is:</w:t>
+      </w:r>
+    </w:p>
+    <w:p>
+      <w:pPr>
+        <w:pStyle w:val="TableCaption"/>
+      </w:pPr>
+      <w:r>
+        <w:t xml:space="preserve">Table continues below</w:t>
       </w:r>
     </w:p>
     <w:tbl>
       <w:tblPr>
         <w:tblStyle w:val="TableNormal"/>
-        <w:tblW w:type="pct" w:w="4236.111111111111"/>
+        <w:tblW w:type="pct" w:w="3541.6666666666665"/>
         <w:tblLook w:firstRow="1"/>
+        <w:tblCaption w:val="Table continues below"/>
       </w:tblPr>
       <w:tblGrid>
         <w:gridCol w:w="1760"/>
         <w:gridCol w:w="550"/>
-        <w:gridCol w:w="990"/>
         <w:gridCol w:w="1100"/>
         <w:gridCol w:w="1100"/>
-        <w:gridCol w:w="1210"/>
+        <w:gridCol w:w="1100"/>
       </w:tblGrid>
       <w:tr>
         <w:trPr>
@@ -3345,6 +3442,202 @@
             </w:r>
           </w:p>
         </w:tc>
+      </w:tr>
+      <w:tr>
+        <w:tc>
+          <w:p>
+            <w:pPr>
+              <w:pStyle w:val="Compact"/>
+              <w:jc w:val="left"/>
+            </w:pPr>
+            <w:r>
+              <w:rPr>
+                <w:b/>
+              </w:rPr>
+              <w:t xml:space="preserve">INSTN</w:t>
+            </w:r>
+          </w:p>
+        </w:tc>
+        <w:tc>
+          <w:p>
+            <w:pPr>
+              <w:pStyle w:val="Compact"/>
+              <w:jc w:val="right"/>
+            </w:pPr>
+            <w:r>
+              <w:t xml:space="preserve">25</w:t>
+            </w:r>
+          </w:p>
+        </w:tc>
+        <w:tc>
+          <w:p>
+            <w:pPr>
+              <w:pStyle w:val="Compact"/>
+              <w:jc w:val="right"/>
+            </w:pPr>
+            <w:r>
+              <w:t xml:space="preserve">14.9554</w:t>
+            </w:r>
+          </w:p>
+        </w:tc>
+        <w:tc>
+          <w:p>
+            <w:pPr>
+              <w:pStyle w:val="Compact"/>
+              <w:jc w:val="right"/>
+            </w:pPr>
+            <w:r>
+              <w:t xml:space="preserve">0.598218</w:t>
+            </w:r>
+          </w:p>
+        </w:tc>
+        <w:tc>
+          <w:p>
+            <w:pPr>
+              <w:pStyle w:val="Compact"/>
+              <w:jc w:val="right"/>
+            </w:pPr>
+            <w:r>
+              <w:t xml:space="preserve">8.96592</w:t>
+            </w:r>
+          </w:p>
+        </w:tc>
+      </w:tr>
+      <w:tr>
+        <w:tc>
+          <w:p>
+            <w:pPr>
+              <w:pStyle w:val="Compact"/>
+              <w:jc w:val="left"/>
+            </w:pPr>
+            <w:r>
+              <w:rPr>
+                <w:b/>
+              </w:rPr>
+              <w:t xml:space="preserve">REP</w:t>
+            </w:r>
+          </w:p>
+        </w:tc>
+        <w:tc>
+          <w:p>
+            <w:pPr>
+              <w:pStyle w:val="Compact"/>
+              <w:jc w:val="right"/>
+            </w:pPr>
+            <w:r>
+              <w:t xml:space="preserve">3</w:t>
+            </w:r>
+          </w:p>
+        </w:tc>
+        <w:tc>
+          <w:p>
+            <w:pPr>
+              <w:pStyle w:val="Compact"/>
+              <w:jc w:val="right"/>
+            </w:pPr>
+            <w:r>
+              <w:t xml:space="preserve">0.0681753</w:t>
+            </w:r>
+          </w:p>
+        </w:tc>
+        <w:tc>
+          <w:p>
+            <w:pPr>
+              <w:pStyle w:val="Compact"/>
+              <w:jc w:val="right"/>
+            </w:pPr>
+            <w:r>
+              <w:t xml:space="preserve">0.0227251</w:t>
+            </w:r>
+          </w:p>
+        </w:tc>
+        <w:tc>
+          <w:p>
+            <w:pPr>
+              <w:pStyle w:val="Compact"/>
+              <w:jc w:val="right"/>
+            </w:pPr>
+            <w:r>
+              <w:t xml:space="preserve">0.340598</w:t>
+            </w:r>
+          </w:p>
+        </w:tc>
+      </w:tr>
+      <w:tr>
+        <w:tc>
+          <w:p>
+            <w:pPr>
+              <w:pStyle w:val="Compact"/>
+              <w:jc w:val="left"/>
+            </w:pPr>
+            <w:r>
+              <w:rPr>
+                <w:b/>
+              </w:rPr>
+              <w:t xml:space="preserve">Residuals</w:t>
+            </w:r>
+          </w:p>
+        </w:tc>
+        <w:tc>
+          <w:p>
+            <w:pPr>
+              <w:pStyle w:val="Compact"/>
+              <w:jc w:val="right"/>
+            </w:pPr>
+            <w:r>
+              <w:t xml:space="preserve">75</w:t>
+            </w:r>
+          </w:p>
+        </w:tc>
+        <w:tc>
+          <w:p>
+            <w:pPr>
+              <w:pStyle w:val="Compact"/>
+              <w:jc w:val="right"/>
+            </w:pPr>
+            <w:r>
+              <w:t xml:space="preserve">5.0041</w:t>
+            </w:r>
+          </w:p>
+        </w:tc>
+        <w:tc>
+          <w:p>
+            <w:pPr>
+              <w:pStyle w:val="Compact"/>
+              <w:jc w:val="right"/>
+            </w:pPr>
+            <w:r>
+              <w:t xml:space="preserve">0.0667213</w:t>
+            </w:r>
+          </w:p>
+        </w:tc>
+        <w:tc>
+          <w:p>
+            <w:pPr>
+              <w:pStyle w:val="Compact"/>
+              <w:jc w:val="right"/>
+            </w:pPr>
+            <w:r>
+              <w:t xml:space="preserve">NA</w:t>
+            </w:r>
+          </w:p>
+        </w:tc>
+      </w:tr>
+    </w:tbl>
+    <w:tbl>
+      <w:tblPr>
+        <w:tblStyle w:val="TableNormal"/>
+        <w:tblW w:type="pct" w:w="1875.0"/>
+        <w:tblLook w:firstRow="1"/>
+      </w:tblPr>
+      <w:tblGrid>
+        <w:gridCol w:w="1760"/>
+        <w:gridCol w:w="1210"/>
+      </w:tblGrid>
+      <w:tr>
+        <w:trPr>
+          <w:cnfStyle w:firstRow="1"/>
+        </w:trPr>
         <w:tc>
           <w:tcPr>
             <w:tcBorders>
@@ -3355,258 +3648,13 @@
           <w:p>
             <w:pPr>
               <w:pStyle w:val="Compact"/>
-              <w:jc w:val="right"/>
-            </w:pPr>
-            <w:r>
-              <w:t xml:space="preserve">Pr(&gt;F)</w:t>
-            </w:r>
-          </w:p>
-        </w:tc>
-      </w:tr>
-      <w:tr>
-        <w:tc>
-          <w:p>
-            <w:pPr>
-              <w:pStyle w:val="Compact"/>
-              <w:jc w:val="left"/>
-            </w:pPr>
-            <w:r>
-              <w:rPr>
-                <w:b/>
-              </w:rPr>
-              <w:t xml:space="preserve">INSTN</w:t>
-            </w:r>
-          </w:p>
-        </w:tc>
-        <w:tc>
-          <w:p>
-            <w:pPr>
-              <w:pStyle w:val="Compact"/>
-              <w:jc w:val="right"/>
-            </w:pPr>
-            <w:r>
-              <w:t xml:space="preserve">25</w:t>
-            </w:r>
-          </w:p>
-        </w:tc>
-        <w:tc>
-          <w:p>
-            <w:pPr>
-              <w:pStyle w:val="Compact"/>
-              <w:jc w:val="right"/>
-            </w:pPr>
-            <w:r>
-              <w:t xml:space="preserve">474.856</w:t>
-            </w:r>
-          </w:p>
-        </w:tc>
-        <w:tc>
-          <w:p>
-            <w:pPr>
-              <w:pStyle w:val="Compact"/>
-              <w:jc w:val="right"/>
-            </w:pPr>
-            <w:r>
-              <w:t xml:space="preserve">18.9942</w:t>
-            </w:r>
-          </w:p>
-        </w:tc>
-        <w:tc>
-          <w:p>
-            <w:pPr>
-              <w:pStyle w:val="Compact"/>
-              <w:jc w:val="right"/>
-            </w:pPr>
-            <w:r>
-              <w:t xml:space="preserve">72.8625</w:t>
-            </w:r>
-          </w:p>
-        </w:tc>
-        <w:tc>
-          <w:p>
-            <w:pPr>
-              <w:pStyle w:val="Compact"/>
-              <w:jc w:val="right"/>
-            </w:pPr>
-            <w:r>
-              <w:t xml:space="preserve">8.23293e-43</w:t>
-            </w:r>
-          </w:p>
-        </w:tc>
-      </w:tr>
-      <w:tr>
-        <w:tc>
-          <w:p>
-            <w:pPr>
-              <w:pStyle w:val="Compact"/>
-              <w:jc w:val="left"/>
-            </w:pPr>
-            <w:r>
-              <w:rPr>
-                <w:b/>
-              </w:rPr>
-              <w:t xml:space="preserve">REP</w:t>
-            </w:r>
-          </w:p>
-        </w:tc>
-        <w:tc>
-          <w:p>
-            <w:pPr>
-              <w:pStyle w:val="Compact"/>
-              <w:jc w:val="right"/>
-            </w:pPr>
-            <w:r>
-              <w:t xml:space="preserve">3</w:t>
-            </w:r>
-          </w:p>
-        </w:tc>
-        <w:tc>
-          <w:p>
-            <w:pPr>
-              <w:pStyle w:val="Compact"/>
-              <w:jc w:val="right"/>
-            </w:pPr>
-            <w:r>
-              <w:t xml:space="preserve">1.80106</w:t>
-            </w:r>
-          </w:p>
-        </w:tc>
-        <w:tc>
-          <w:p>
-            <w:pPr>
-              <w:pStyle w:val="Compact"/>
-              <w:jc w:val="right"/>
-            </w:pPr>
-            <w:r>
-              <w:t xml:space="preserve">0.600353</w:t>
-            </w:r>
-          </w:p>
-        </w:tc>
-        <w:tc>
-          <w:p>
-            <w:pPr>
-              <w:pStyle w:val="Compact"/>
-              <w:jc w:val="right"/>
-            </w:pPr>
-            <w:r>
-              <w:t xml:space="preserve">2.30297</w:t>
-            </w:r>
-          </w:p>
-        </w:tc>
-        <w:tc>
-          <w:p>
-            <w:pPr>
-              <w:pStyle w:val="Compact"/>
-              <w:jc w:val="right"/>
-            </w:pPr>
-            <w:r>
-              <w:t xml:space="preserve">0.0838393</w:t>
-            </w:r>
-          </w:p>
-        </w:tc>
-      </w:tr>
-      <w:tr>
-        <w:tc>
-          <w:p>
-            <w:pPr>
-              <w:pStyle w:val="Compact"/>
-              <w:jc w:val="left"/>
-            </w:pPr>
-            <w:r>
-              <w:rPr>
-                <w:b/>
-              </w:rPr>
-              <w:t xml:space="preserve">Residuals</w:t>
-            </w:r>
-          </w:p>
-        </w:tc>
-        <w:tc>
-          <w:p>
-            <w:pPr>
-              <w:pStyle w:val="Compact"/>
-              <w:jc w:val="right"/>
-            </w:pPr>
-            <w:r>
-              <w:t xml:space="preserve">75</w:t>
-            </w:r>
-          </w:p>
-        </w:tc>
-        <w:tc>
-          <w:p>
-            <w:pPr>
-              <w:pStyle w:val="Compact"/>
-              <w:jc w:val="right"/>
-            </w:pPr>
-            <w:r>
-              <w:t xml:space="preserve">19.5514</w:t>
-            </w:r>
-          </w:p>
-        </w:tc>
-        <w:tc>
-          <w:p>
-            <w:pPr>
-              <w:pStyle w:val="Compact"/>
-              <w:jc w:val="right"/>
-            </w:pPr>
-            <w:r>
-              <w:t xml:space="preserve">0.260686</w:t>
-            </w:r>
-          </w:p>
-        </w:tc>
-        <w:tc>
-          <w:p>
-            <w:pPr>
-              <w:pStyle w:val="Compact"/>
-              <w:jc w:val="right"/>
-            </w:pPr>
-            <w:r>
-              <w:t xml:space="preserve">NA</w:t>
-            </w:r>
-          </w:p>
-        </w:tc>
-        <w:tc>
-          <w:p>
-            <w:pPr>
-              <w:pStyle w:val="Compact"/>
-              <w:jc w:val="right"/>
-            </w:pPr>
-            <w:r>
-              <w:t xml:space="preserve">NA</w:t>
-            </w:r>
-          </w:p>
-        </w:tc>
-      </w:tr>
-    </w:tbl>
-    <w:p>
-      <w:pPr>
-        <w:pStyle w:val="BodyText"/>
-      </w:pPr>
-      <w:r>
-        <w:t xml:space="preserve">The p-value for treatments is 0.000000000000000000000000000000000000000000823293 which is significant at the 5% level.</w:t>
-      </w:r>
-    </w:p>
-    <w:p>
-      <w:pPr>
-        <w:pStyle w:val="BodyText"/>
-      </w:pPr>
-      <w:r>
-        <w:t xml:space="preserve">The means of your treatments are:</w:t>
-      </w:r>
-    </w:p>
-    <w:tbl>
-      <w:tblPr>
-        <w:tblStyle w:val="TableNormal"/>
-        <w:tblW w:type="pct" w:w="1527.7777777777778"/>
-        <w:tblLook w:firstRow="1"/>
-      </w:tblPr>
-      <w:tblGrid>
-        <w:gridCol w:w="1540"/>
-        <w:gridCol w:w="880"/>
-      </w:tblGrid>
-      <w:tr>
-        <w:trPr>
-          <w:cnfStyle w:firstRow="1"/>
-        </w:trPr>
+              <w:jc w:val="left"/>
+            </w:pPr>
+            <w:r>
+              <w:t xml:space="preserve"> </w:t>
+            </w:r>
+          </w:p>
+        </w:tc>
         <w:tc>
           <w:tcPr>
             <w:tcBorders>
@@ -3617,13 +3665,126 @@
           <w:p>
             <w:pPr>
               <w:pStyle w:val="Compact"/>
-              <w:jc w:val="left"/>
-            </w:pPr>
-            <w:r>
+              <w:jc w:val="right"/>
+            </w:pPr>
+            <w:r>
+              <w:t xml:space="preserve">Pr(&gt;F)</w:t>
+            </w:r>
+          </w:p>
+        </w:tc>
+      </w:tr>
+      <w:tr>
+        <w:tc>
+          <w:p>
+            <w:pPr>
+              <w:pStyle w:val="Compact"/>
+              <w:jc w:val="left"/>
+            </w:pPr>
+            <w:r>
+              <w:rPr>
+                <w:b/>
+              </w:rPr>
               <w:t xml:space="preserve">INSTN</w:t>
             </w:r>
           </w:p>
         </w:tc>
+        <w:tc>
+          <w:p>
+            <w:pPr>
+              <w:pStyle w:val="Compact"/>
+              <w:jc w:val="right"/>
+            </w:pPr>
+            <w:r>
+              <w:t xml:space="preserve">6.21391e-14</w:t>
+            </w:r>
+          </w:p>
+        </w:tc>
+      </w:tr>
+      <w:tr>
+        <w:tc>
+          <w:p>
+            <w:pPr>
+              <w:pStyle w:val="Compact"/>
+              <w:jc w:val="left"/>
+            </w:pPr>
+            <w:r>
+              <w:rPr>
+                <w:b/>
+              </w:rPr>
+              <w:t xml:space="preserve">REP</w:t>
+            </w:r>
+          </w:p>
+        </w:tc>
+        <w:tc>
+          <w:p>
+            <w:pPr>
+              <w:pStyle w:val="Compact"/>
+              <w:jc w:val="right"/>
+            </w:pPr>
+            <w:r>
+              <w:t xml:space="preserve">0.796022</w:t>
+            </w:r>
+          </w:p>
+        </w:tc>
+      </w:tr>
+      <w:tr>
+        <w:tc>
+          <w:p>
+            <w:pPr>
+              <w:pStyle w:val="Compact"/>
+              <w:jc w:val="left"/>
+            </w:pPr>
+            <w:r>
+              <w:rPr>
+                <w:b/>
+              </w:rPr>
+              <w:t xml:space="preserve">Residuals</w:t>
+            </w:r>
+          </w:p>
+        </w:tc>
+        <w:tc>
+          <w:p>
+            <w:pPr>
+              <w:pStyle w:val="Compact"/>
+              <w:jc w:val="right"/>
+            </w:pPr>
+            <w:r>
+              <w:t xml:space="preserve">NA</w:t>
+            </w:r>
+          </w:p>
+        </w:tc>
+      </w:tr>
+    </w:tbl>
+    <w:p>
+      <w:pPr>
+        <w:pStyle w:val="BodyText"/>
+      </w:pPr>
+      <w:r>
+        <w:t xml:space="preserve">The p-value for treatments is 0.0000000000000621391 which is significant at the 5% level.</w:t>
+      </w:r>
+    </w:p>
+    <w:p>
+      <w:pPr>
+        <w:pStyle w:val="BodyText"/>
+      </w:pPr>
+      <w:r>
+        <w:t xml:space="preserve">The means of your treatments are:</w:t>
+      </w:r>
+    </w:p>
+    <w:tbl>
+      <w:tblPr>
+        <w:tblStyle w:val="TableNormal"/>
+        <w:tblW w:type="pct" w:w="1458.3333333333335"/>
+        <w:tblLook w:firstRow="1"/>
+      </w:tblPr>
+      <w:tblGrid>
+        <w:gridCol w:w="1540"/>
+        <w:gridCol w:w="770"/>
+      </w:tblGrid>
+      <w:tr>
+        <w:trPr>
+          <w:cnfStyle w:firstRow="1"/>
+        </w:trPr>
         <w:tc>
           <w:tcPr>
             <w:tcBorders>
@@ -3634,10 +3795,27 @@
           <w:p>
             <w:pPr>
               <w:pStyle w:val="Compact"/>
-              <w:jc w:val="right"/>
-            </w:pPr>
-            <w:r>
-              <w:t xml:space="preserve">SAUDPC</w:t>
+              <w:jc w:val="left"/>
+            </w:pPr>
+            <w:r>
+              <w:t xml:space="preserve">INSTN</w:t>
+            </w:r>
+          </w:p>
+        </w:tc>
+        <w:tc>
+          <w:tcPr>
+            <w:tcBorders>
+              <w:bottom w:val="single"/>
+            </w:tcBorders>
+            <w:vAlign w:val="bottom"/>
+          </w:tcPr>
+          <w:p>
+            <w:pPr>
+              <w:pStyle w:val="Compact"/>
+              <w:jc w:val="right"/>
+            </w:pPr>
+            <w:r>
+              <w:t xml:space="preserve">TEXFR</w:t>
             </w:r>
           </w:p>
         </w:tc>
@@ -3661,7 +3839,7 @@
               <w:jc w:val="right"/>
             </w:pPr>
             <w:r>
-              <w:t xml:space="preserve">2.15</w:t>
+              <w:t xml:space="preserve">2.03</w:t>
             </w:r>
           </w:p>
         </w:tc>
@@ -3685,7 +3863,7 @@
               <w:jc w:val="right"/>
             </w:pPr>
             <w:r>
-              <w:t xml:space="preserve">6.08</w:t>
+              <w:t xml:space="preserve">1.89</w:t>
             </w:r>
           </w:p>
         </w:tc>
@@ -3709,7 +3887,7 @@
               <w:jc w:val="right"/>
             </w:pPr>
             <w:r>
-              <w:t xml:space="preserve">0.675</w:t>
+              <w:t xml:space="preserve">1.86</w:t>
             </w:r>
           </w:p>
         </w:tc>
@@ -3733,7 +3911,7 @@
               <w:jc w:val="right"/>
             </w:pPr>
             <w:r>
-              <w:t xml:space="preserve">2.67</w:t>
+              <w:t xml:space="preserve">1.11</w:t>
             </w:r>
           </w:p>
         </w:tc>
@@ -3757,7 +3935,7 @@
               <w:jc w:val="right"/>
             </w:pPr>
             <w:r>
-              <w:t xml:space="preserve">7.42</w:t>
+              <w:t xml:space="preserve">1.57</w:t>
             </w:r>
           </w:p>
         </w:tc>
@@ -3781,7 +3959,7 @@
               <w:jc w:val="right"/>
             </w:pPr>
             <w:r>
-              <w:t xml:space="preserve">4.25</w:t>
+              <w:t xml:space="preserve">1.71</w:t>
             </w:r>
           </w:p>
         </w:tc>
@@ -3805,7 +3983,7 @@
               <w:jc w:val="right"/>
             </w:pPr>
             <w:r>
-              <w:t xml:space="preserve">4.67</w:t>
+              <w:t xml:space="preserve">1.93</w:t>
             </w:r>
           </w:p>
         </w:tc>
@@ -3829,7 +4007,7 @@
               <w:jc w:val="right"/>
             </w:pPr>
             <w:r>
-              <w:t xml:space="preserve">3.33</w:t>
+              <w:t xml:space="preserve">1.26</w:t>
             </w:r>
           </w:p>
         </w:tc>
@@ -3853,7 +4031,7 @@
               <w:jc w:val="right"/>
             </w:pPr>
             <w:r>
-              <w:t xml:space="preserve">0.525</w:t>
+              <w:t xml:space="preserve">1.88</w:t>
             </w:r>
           </w:p>
         </w:tc>
@@ -3877,7 +4055,7 @@
               <w:jc w:val="right"/>
             </w:pPr>
             <w:r>
-              <w:t xml:space="preserve">1.3</w:t>
+              <w:t xml:space="preserve">1.16</w:t>
             </w:r>
           </w:p>
         </w:tc>
@@ -3901,7 +4079,7 @@
               <w:jc w:val="right"/>
             </w:pPr>
             <w:r>
-              <w:t xml:space="preserve">1.77</w:t>
+              <w:t xml:space="preserve">1.22</w:t>
             </w:r>
           </w:p>
         </w:tc>
@@ -3925,7 +4103,7 @@
               <w:jc w:val="right"/>
             </w:pPr>
             <w:r>
-              <w:t xml:space="preserve">6.45</w:t>
+              <w:t xml:space="preserve">1.78</w:t>
             </w:r>
           </w:p>
         </w:tc>
@@ -3949,7 +4127,7 @@
               <w:jc w:val="right"/>
             </w:pPr>
             <w:r>
-              <w:t xml:space="preserve">4.35</w:t>
+              <w:t xml:space="preserve">1.97</w:t>
             </w:r>
           </w:p>
         </w:tc>
@@ -3973,7 +4151,7 @@
               <w:jc w:val="right"/>
             </w:pPr>
             <w:r>
-              <w:t xml:space="preserve">1.6</w:t>
+              <w:t xml:space="preserve">1.08</w:t>
             </w:r>
           </w:p>
         </w:tc>
@@ -3997,7 +4175,7 @@
               <w:jc w:val="right"/>
             </w:pPr>
             <w:r>
-              <w:t xml:space="preserve">1.98</w:t>
+              <w:t xml:space="preserve">1.19</w:t>
             </w:r>
           </w:p>
         </w:tc>
@@ -4021,7 +4199,7 @@
               <w:jc w:val="right"/>
             </w:pPr>
             <w:r>
-              <w:t xml:space="preserve">7.17</w:t>
+              <w:t xml:space="preserve">2.58</w:t>
             </w:r>
           </w:p>
         </w:tc>
@@ -4045,7 +4223,7 @@
               <w:jc w:val="right"/>
             </w:pPr>
             <w:r>
-              <w:t xml:space="preserve">0.875</w:t>
+              <w:t xml:space="preserve">1.64</w:t>
             </w:r>
           </w:p>
         </w:tc>
@@ -4069,7 +4247,7 @@
               <w:jc w:val="right"/>
             </w:pPr>
             <w:r>
-              <w:t xml:space="preserve">0.975</w:t>
+              <w:t xml:space="preserve">1.31</w:t>
             </w:r>
           </w:p>
         </w:tc>
@@ -4093,7 +4271,7 @@
               <w:jc w:val="right"/>
             </w:pPr>
             <w:r>
-              <w:t xml:space="preserve">1.2</w:t>
+              <w:t xml:space="preserve">1.19</w:t>
             </w:r>
           </w:p>
         </w:tc>
@@ -4117,7 +4295,7 @@
               <w:jc w:val="right"/>
             </w:pPr>
             <w:r>
-              <w:t xml:space="preserve">3.77</w:t>
+              <w:t xml:space="preserve">1.5</w:t>
             </w:r>
           </w:p>
         </w:tc>
@@ -4141,7 +4319,7 @@
               <w:jc w:val="right"/>
             </w:pPr>
             <w:r>
-              <w:t xml:space="preserve">1.12</w:t>
+              <w:t xml:space="preserve">1.92</w:t>
             </w:r>
           </w:p>
         </w:tc>
@@ -4165,7 +4343,7 @@
               <w:jc w:val="right"/>
             </w:pPr>
             <w:r>
-              <w:t xml:space="preserve">0.7</w:t>
+              <w:t xml:space="preserve">1.89</w:t>
             </w:r>
           </w:p>
         </w:tc>
@@ -4189,7 +4367,7 @@
               <w:jc w:val="right"/>
             </w:pPr>
             <w:r>
-              <w:t xml:space="preserve">2.88</w:t>
+              <w:t xml:space="preserve">1.83</w:t>
             </w:r>
           </w:p>
         </w:tc>
@@ -4213,7 +4391,7 @@
               <w:jc w:val="right"/>
             </w:pPr>
             <w:r>
-              <w:t xml:space="preserve">1.2</w:t>
+              <w:t xml:space="preserve">1.39</w:t>
             </w:r>
           </w:p>
         </w:tc>
@@ -4237,7 +4415,7 @@
               <w:jc w:val="right"/>
             </w:pPr>
             <w:r>
-              <w:t xml:space="preserve">3.9</w:t>
+              <w:t xml:space="preserve">2.27</w:t>
             </w:r>
           </w:p>
         </w:tc>
@@ -4261,7 +4439,7 @@
               <w:jc w:val="right"/>
             </w:pPr>
             <w:r>
-              <w:t xml:space="preserve">6</w:t>
+              <w:t xml:space="preserve">1.66</w:t>
             </w:r>
           </w:p>
         </w:tc>
@@ -4281,7 +4459,7 @@
               <a:graphicData uri="http://schemas.openxmlformats.org/drawingml/2006/picture">
                 <pic:pic>
                   <pic:nvPicPr>
-                    <pic:cNvPr descr="D:\projects\hidap2\www\rcbd2_withchild_files/figure-docx/unnamed-chunk-28-1.png" id="0" name="Picture"/>
+                    <pic:cNvPr descr="D:\projects\hidap2\inst\app\www\rcbd2_withchild_files/figure-docx/unnamed-chunk-28-1.png" id="0" name="Picture"/>
                     <pic:cNvPicPr>
                       <a:picLocks noChangeArrowheads="1" noChangeAspect="1"/>
                     </pic:cNvPicPr>
@@ -4336,7 +4514,7 @@
               <a:graphicData uri="http://schemas.openxmlformats.org/drawingml/2006/picture">
                 <pic:pic>
                   <pic:nvPicPr>
-                    <pic:cNvPr descr="D:\projects\hidap2\www\rcbd2_withchild_files/figure-docx/unnamed-chunk-30-1.png" id="0" name="Picture"/>
+                    <pic:cNvPr descr="D:\projects\hidap2\inst\app\www\rcbd2_withchild_files/figure-docx/unnamed-chunk-30-1.png" id="0" name="Picture"/>
                     <pic:cNvPicPr>
                       <a:picLocks noChangeArrowheads="1" noChangeAspect="1"/>
                     </pic:cNvPicPr>
@@ -4379,10 +4557,2405 @@
     </w:p>
     <w:p>
       <w:pPr>
+        <w:pStyle w:val="Heading3"/>
+      </w:pPr>
+      <w:bookmarkStart w:id="48" w:name="analysis-for-trait-chip_color"/>
+      <w:bookmarkEnd w:id="48"/>
+      <w:r>
+        <w:t xml:space="preserve">Analysis for trait Chip_Color</w:t>
+      </w:r>
+    </w:p>
+    <w:p>
+      <w:pPr>
+        <w:pStyle w:val="FirstParagraph"/>
+      </w:pPr>
+      <w:r>
+        <w:t xml:space="preserve">You have fitted a linear model for a RCBD. The ANOVA table for your model is:</w:t>
+      </w:r>
+    </w:p>
+    <w:p>
+      <w:pPr>
+        <w:pStyle w:val="TableCaption"/>
+      </w:pPr>
+      <w:r>
+        <w:t xml:space="preserve">Table continues below</w:t>
+      </w:r>
+    </w:p>
+    <w:tbl>
+      <w:tblPr>
+        <w:tblStyle w:val="TableNormal"/>
+        <w:tblW w:type="pct" w:w="3680.555555555555"/>
+        <w:tblLook w:firstRow="1"/>
+        <w:tblCaption w:val="Table continues below"/>
+      </w:tblPr>
+      <w:tblGrid>
+        <w:gridCol w:w="1760"/>
+        <w:gridCol w:w="550"/>
+        <w:gridCol w:w="1100"/>
+        <w:gridCol w:w="1210"/>
+        <w:gridCol w:w="1210"/>
+      </w:tblGrid>
+      <w:tr>
+        <w:trPr>
+          <w:cnfStyle w:firstRow="1"/>
+        </w:trPr>
+        <w:tc>
+          <w:tcPr>
+            <w:tcBorders>
+              <w:bottom w:val="single"/>
+            </w:tcBorders>
+            <w:vAlign w:val="bottom"/>
+          </w:tcPr>
+          <w:p>
+            <w:pPr>
+              <w:pStyle w:val="Compact"/>
+              <w:jc w:val="left"/>
+            </w:pPr>
+            <w:r>
+              <w:t xml:space="preserve"> </w:t>
+            </w:r>
+          </w:p>
+        </w:tc>
+        <w:tc>
+          <w:tcPr>
+            <w:tcBorders>
+              <w:bottom w:val="single"/>
+            </w:tcBorders>
+            <w:vAlign w:val="bottom"/>
+          </w:tcPr>
+          <w:p>
+            <w:pPr>
+              <w:pStyle w:val="Compact"/>
+              <w:jc w:val="right"/>
+            </w:pPr>
+            <w:r>
+              <w:t xml:space="preserve">Df</w:t>
+            </w:r>
+          </w:p>
+        </w:tc>
+        <w:tc>
+          <w:tcPr>
+            <w:tcBorders>
+              <w:bottom w:val="single"/>
+            </w:tcBorders>
+            <w:vAlign w:val="bottom"/>
+          </w:tcPr>
+          <w:p>
+            <w:pPr>
+              <w:pStyle w:val="Compact"/>
+              <w:jc w:val="right"/>
+            </w:pPr>
+            <w:r>
+              <w:t xml:space="preserve">Sum Sq</w:t>
+            </w:r>
+          </w:p>
+        </w:tc>
+        <w:tc>
+          <w:tcPr>
+            <w:tcBorders>
+              <w:bottom w:val="single"/>
+            </w:tcBorders>
+            <w:vAlign w:val="bottom"/>
+          </w:tcPr>
+          <w:p>
+            <w:pPr>
+              <w:pStyle w:val="Compact"/>
+              <w:jc w:val="right"/>
+            </w:pPr>
+            <w:r>
+              <w:t xml:space="preserve">Mean Sq</w:t>
+            </w:r>
+          </w:p>
+        </w:tc>
+        <w:tc>
+          <w:tcPr>
+            <w:tcBorders>
+              <w:bottom w:val="single"/>
+            </w:tcBorders>
+            <w:vAlign w:val="bottom"/>
+          </w:tcPr>
+          <w:p>
+            <w:pPr>
+              <w:pStyle w:val="Compact"/>
+              <w:jc w:val="right"/>
+            </w:pPr>
+            <w:r>
+              <w:t xml:space="preserve">F value</w:t>
+            </w:r>
+          </w:p>
+        </w:tc>
+      </w:tr>
+      <w:tr>
+        <w:tc>
+          <w:p>
+            <w:pPr>
+              <w:pStyle w:val="Compact"/>
+              <w:jc w:val="left"/>
+            </w:pPr>
+            <w:r>
+              <w:rPr>
+                <w:b/>
+              </w:rPr>
+              <w:t xml:space="preserve">INSTN</w:t>
+            </w:r>
+          </w:p>
+        </w:tc>
+        <w:tc>
+          <w:p>
+            <w:pPr>
+              <w:pStyle w:val="Compact"/>
+              <w:jc w:val="right"/>
+            </w:pPr>
+            <w:r>
+              <w:t xml:space="preserve">25</w:t>
+            </w:r>
+          </w:p>
+        </w:tc>
+        <w:tc>
+          <w:p>
+            <w:pPr>
+              <w:pStyle w:val="Compact"/>
+              <w:jc w:val="right"/>
+            </w:pPr>
+            <w:r>
+              <w:t xml:space="preserve">12.2409</w:t>
+            </w:r>
+          </w:p>
+        </w:tc>
+        <w:tc>
+          <w:p>
+            <w:pPr>
+              <w:pStyle w:val="Compact"/>
+              <w:jc w:val="right"/>
+            </w:pPr>
+            <w:r>
+              <w:t xml:space="preserve">0.489636</w:t>
+            </w:r>
+          </w:p>
+        </w:tc>
+        <w:tc>
+          <w:p>
+            <w:pPr>
+              <w:pStyle w:val="Compact"/>
+              <w:jc w:val="right"/>
+            </w:pPr>
+            <w:r>
+              <w:t xml:space="preserve">2.7373</w:t>
+            </w:r>
+          </w:p>
+        </w:tc>
+      </w:tr>
+      <w:tr>
+        <w:tc>
+          <w:p>
+            <w:pPr>
+              <w:pStyle w:val="Compact"/>
+              <w:jc w:val="left"/>
+            </w:pPr>
+            <w:r>
+              <w:rPr>
+                <w:b/>
+              </w:rPr>
+              <w:t xml:space="preserve">REP</w:t>
+            </w:r>
+          </w:p>
+        </w:tc>
+        <w:tc>
+          <w:p>
+            <w:pPr>
+              <w:pStyle w:val="Compact"/>
+              <w:jc w:val="right"/>
+            </w:pPr>
+            <w:r>
+              <w:t xml:space="preserve">3</w:t>
+            </w:r>
+          </w:p>
+        </w:tc>
+        <w:tc>
+          <w:p>
+            <w:pPr>
+              <w:pStyle w:val="Compact"/>
+              <w:jc w:val="right"/>
+            </w:pPr>
+            <w:r>
+              <w:t xml:space="preserve">0.0111823</w:t>
+            </w:r>
+          </w:p>
+        </w:tc>
+        <w:tc>
+          <w:p>
+            <w:pPr>
+              <w:pStyle w:val="Compact"/>
+              <w:jc w:val="right"/>
+            </w:pPr>
+            <w:r>
+              <w:t xml:space="preserve">0.00372743</w:t>
+            </w:r>
+          </w:p>
+        </w:tc>
+        <w:tc>
+          <w:p>
+            <w:pPr>
+              <w:pStyle w:val="Compact"/>
+              <w:jc w:val="right"/>
+            </w:pPr>
+            <w:r>
+              <w:t xml:space="preserve">0.0208381</w:t>
+            </w:r>
+          </w:p>
+        </w:tc>
+      </w:tr>
+      <w:tr>
+        <w:tc>
+          <w:p>
+            <w:pPr>
+              <w:pStyle w:val="Compact"/>
+              <w:jc w:val="left"/>
+            </w:pPr>
+            <w:r>
+              <w:rPr>
+                <w:b/>
+              </w:rPr>
+              <w:t xml:space="preserve">Residuals</w:t>
+            </w:r>
+          </w:p>
+        </w:tc>
+        <w:tc>
+          <w:p>
+            <w:pPr>
+              <w:pStyle w:val="Compact"/>
+              <w:jc w:val="right"/>
+            </w:pPr>
+            <w:r>
+              <w:t xml:space="preserve">75</w:t>
+            </w:r>
+          </w:p>
+        </w:tc>
+        <w:tc>
+          <w:p>
+            <w:pPr>
+              <w:pStyle w:val="Compact"/>
+              <w:jc w:val="right"/>
+            </w:pPr>
+            <w:r>
+              <w:t xml:space="preserve">13.4157</w:t>
+            </w:r>
+          </w:p>
+        </w:tc>
+        <w:tc>
+          <w:p>
+            <w:pPr>
+              <w:pStyle w:val="Compact"/>
+              <w:jc w:val="right"/>
+            </w:pPr>
+            <w:r>
+              <w:t xml:space="preserve">0.178876</w:t>
+            </w:r>
+          </w:p>
+        </w:tc>
+        <w:tc>
+          <w:p>
+            <w:pPr>
+              <w:pStyle w:val="Compact"/>
+              <w:jc w:val="right"/>
+            </w:pPr>
+            <w:r>
+              <w:t xml:space="preserve">NA</w:t>
+            </w:r>
+          </w:p>
+        </w:tc>
+      </w:tr>
+    </w:tbl>
+    <w:tbl>
+      <w:tblPr>
+        <w:tblStyle w:val="TableNormal"/>
+        <w:tblW w:type="pct" w:w="1875.0"/>
+        <w:tblLook w:firstRow="1"/>
+      </w:tblPr>
+      <w:tblGrid>
+        <w:gridCol w:w="1760"/>
+        <w:gridCol w:w="1210"/>
+      </w:tblGrid>
+      <w:tr>
+        <w:trPr>
+          <w:cnfStyle w:firstRow="1"/>
+        </w:trPr>
+        <w:tc>
+          <w:tcPr>
+            <w:tcBorders>
+              <w:bottom w:val="single"/>
+            </w:tcBorders>
+            <w:vAlign w:val="bottom"/>
+          </w:tcPr>
+          <w:p>
+            <w:pPr>
+              <w:pStyle w:val="Compact"/>
+              <w:jc w:val="left"/>
+            </w:pPr>
+            <w:r>
+              <w:t xml:space="preserve"> </w:t>
+            </w:r>
+          </w:p>
+        </w:tc>
+        <w:tc>
+          <w:tcPr>
+            <w:tcBorders>
+              <w:bottom w:val="single"/>
+            </w:tcBorders>
+            <w:vAlign w:val="bottom"/>
+          </w:tcPr>
+          <w:p>
+            <w:pPr>
+              <w:pStyle w:val="Compact"/>
+              <w:jc w:val="right"/>
+            </w:pPr>
+            <w:r>
+              <w:t xml:space="preserve">Pr(&gt;F)</w:t>
+            </w:r>
+          </w:p>
+        </w:tc>
+      </w:tr>
+      <w:tr>
+        <w:tc>
+          <w:p>
+            <w:pPr>
+              <w:pStyle w:val="Compact"/>
+              <w:jc w:val="left"/>
+            </w:pPr>
+            <w:r>
+              <w:rPr>
+                <w:b/>
+              </w:rPr>
+              <w:t xml:space="preserve">INSTN</w:t>
+            </w:r>
+          </w:p>
+        </w:tc>
+        <w:tc>
+          <w:p>
+            <w:pPr>
+              <w:pStyle w:val="Compact"/>
+              <w:jc w:val="right"/>
+            </w:pPr>
+            <w:r>
+              <w:t xml:space="preserve">0.000424462</w:t>
+            </w:r>
+          </w:p>
+        </w:tc>
+      </w:tr>
+      <w:tr>
+        <w:tc>
+          <w:p>
+            <w:pPr>
+              <w:pStyle w:val="Compact"/>
+              <w:jc w:val="left"/>
+            </w:pPr>
+            <w:r>
+              <w:rPr>
+                <w:b/>
+              </w:rPr>
+              <w:t xml:space="preserve">REP</w:t>
+            </w:r>
+          </w:p>
+        </w:tc>
+        <w:tc>
+          <w:p>
+            <w:pPr>
+              <w:pStyle w:val="Compact"/>
+              <w:jc w:val="right"/>
+            </w:pPr>
+            <w:r>
+              <w:t xml:space="preserve">0.995882</w:t>
+            </w:r>
+          </w:p>
+        </w:tc>
+      </w:tr>
+      <w:tr>
+        <w:tc>
+          <w:p>
+            <w:pPr>
+              <w:pStyle w:val="Compact"/>
+              <w:jc w:val="left"/>
+            </w:pPr>
+            <w:r>
+              <w:rPr>
+                <w:b/>
+              </w:rPr>
+              <w:t xml:space="preserve">Residuals</w:t>
+            </w:r>
+          </w:p>
+        </w:tc>
+        <w:tc>
+          <w:p>
+            <w:pPr>
+              <w:pStyle w:val="Compact"/>
+              <w:jc w:val="right"/>
+            </w:pPr>
+            <w:r>
+              <w:t xml:space="preserve">NA</w:t>
+            </w:r>
+          </w:p>
+        </w:tc>
+      </w:tr>
+    </w:tbl>
+    <w:p>
+      <w:pPr>
+        <w:pStyle w:val="BodyText"/>
+      </w:pPr>
+      <w:r>
+        <w:t xml:space="preserve">The p-value for treatments is 0.000424462 which is significant at the 5% level.</w:t>
+      </w:r>
+    </w:p>
+    <w:p>
+      <w:pPr>
+        <w:pStyle w:val="BodyText"/>
+      </w:pPr>
+      <w:r>
+        <w:t xml:space="preserve">The means of your treatments are:</w:t>
+      </w:r>
+    </w:p>
+    <w:tbl>
+      <w:tblPr>
+        <w:tblStyle w:val="TableNormal"/>
+        <w:tblW w:type="pct" w:w="1944.4444444444446"/>
+        <w:tblLook w:firstRow="1"/>
+      </w:tblPr>
+      <w:tblGrid>
+        <w:gridCol w:w="1540"/>
+        <w:gridCol w:w="1540"/>
+      </w:tblGrid>
+      <w:tr>
+        <w:trPr>
+          <w:cnfStyle w:firstRow="1"/>
+        </w:trPr>
+        <w:tc>
+          <w:tcPr>
+            <w:tcBorders>
+              <w:bottom w:val="single"/>
+            </w:tcBorders>
+            <w:vAlign w:val="bottom"/>
+          </w:tcPr>
+          <w:p>
+            <w:pPr>
+              <w:pStyle w:val="Compact"/>
+              <w:jc w:val="left"/>
+            </w:pPr>
+            <w:r>
+              <w:t xml:space="preserve">INSTN</w:t>
+            </w:r>
+          </w:p>
+        </w:tc>
+        <w:tc>
+          <w:tcPr>
+            <w:tcBorders>
+              <w:bottom w:val="single"/>
+            </w:tcBorders>
+            <w:vAlign w:val="bottom"/>
+          </w:tcPr>
+          <w:p>
+            <w:pPr>
+              <w:pStyle w:val="Compact"/>
+              <w:jc w:val="right"/>
+            </w:pPr>
+            <w:r>
+              <w:t xml:space="preserve">Chip_Color</w:t>
+            </w:r>
+          </w:p>
+        </w:tc>
+      </w:tr>
+      <w:tr>
+        <w:tc>
+          <w:p>
+            <w:pPr>
+              <w:pStyle w:val="Compact"/>
+              <w:jc w:val="left"/>
+            </w:pPr>
+            <w:r>
+              <w:t xml:space="preserve">CIP377744.1</w:t>
+            </w:r>
+          </w:p>
+        </w:tc>
+        <w:tc>
+          <w:p>
+            <w:pPr>
+              <w:pStyle w:val="Compact"/>
+              <w:jc w:val="right"/>
+            </w:pPr>
+            <w:r>
+              <w:t xml:space="preserve">1.72</w:t>
+            </w:r>
+          </w:p>
+        </w:tc>
+      </w:tr>
+      <w:tr>
+        <w:tc>
+          <w:p>
+            <w:pPr>
+              <w:pStyle w:val="Compact"/>
+              <w:jc w:val="left"/>
+            </w:pPr>
+            <w:r>
+              <w:t xml:space="preserve">CIP384866.5</w:t>
+            </w:r>
+          </w:p>
+        </w:tc>
+        <w:tc>
+          <w:p>
+            <w:pPr>
+              <w:pStyle w:val="Compact"/>
+              <w:jc w:val="right"/>
+            </w:pPr>
+            <w:r>
+              <w:t xml:space="preserve">2.11</w:t>
+            </w:r>
+          </w:p>
+        </w:tc>
+      </w:tr>
+      <w:tr>
+        <w:tc>
+          <w:p>
+            <w:pPr>
+              <w:pStyle w:val="Compact"/>
+              <w:jc w:val="left"/>
+            </w:pPr>
+            <w:r>
+              <w:t xml:space="preserve">CIP391004.18</w:t>
+            </w:r>
+          </w:p>
+        </w:tc>
+        <w:tc>
+          <w:p>
+            <w:pPr>
+              <w:pStyle w:val="Compact"/>
+              <w:jc w:val="right"/>
+            </w:pPr>
+            <w:r>
+              <w:t xml:space="preserve">2.17</w:t>
+            </w:r>
+          </w:p>
+        </w:tc>
+      </w:tr>
+      <w:tr>
+        <w:tc>
+          <w:p>
+            <w:pPr>
+              <w:pStyle w:val="Compact"/>
+              <w:jc w:val="left"/>
+            </w:pPr>
+            <w:r>
+              <w:t xml:space="preserve">CIP391011.17</w:t>
+            </w:r>
+          </w:p>
+        </w:tc>
+        <w:tc>
+          <w:p>
+            <w:pPr>
+              <w:pStyle w:val="Compact"/>
+              <w:jc w:val="right"/>
+            </w:pPr>
+            <w:r>
+              <w:t xml:space="preserve">1.2</w:t>
+            </w:r>
+          </w:p>
+        </w:tc>
+      </w:tr>
+      <w:tr>
+        <w:tc>
+          <w:p>
+            <w:pPr>
+              <w:pStyle w:val="Compact"/>
+              <w:jc w:val="left"/>
+            </w:pPr>
+            <w:r>
+              <w:t xml:space="preserve">CIP391046.14</w:t>
+            </w:r>
+          </w:p>
+        </w:tc>
+        <w:tc>
+          <w:p>
+            <w:pPr>
+              <w:pStyle w:val="Compact"/>
+              <w:jc w:val="right"/>
+            </w:pPr>
+            <w:r>
+              <w:t xml:space="preserve">1.96</w:t>
+            </w:r>
+          </w:p>
+        </w:tc>
+      </w:tr>
+      <w:tr>
+        <w:tc>
+          <w:p>
+            <w:pPr>
+              <w:pStyle w:val="Compact"/>
+              <w:jc w:val="left"/>
+            </w:pPr>
+            <w:r>
+              <w:t xml:space="preserve">CIP391047.34</w:t>
+            </w:r>
+          </w:p>
+        </w:tc>
+        <w:tc>
+          <w:p>
+            <w:pPr>
+              <w:pStyle w:val="Compact"/>
+              <w:jc w:val="right"/>
+            </w:pPr>
+            <w:r>
+              <w:t xml:space="preserve">1.45</w:t>
+            </w:r>
+          </w:p>
+        </w:tc>
+      </w:tr>
+      <w:tr>
+        <w:tc>
+          <w:p>
+            <w:pPr>
+              <w:pStyle w:val="Compact"/>
+              <w:jc w:val="left"/>
+            </w:pPr>
+            <w:r>
+              <w:t xml:space="preserve">CIP391065.69</w:t>
+            </w:r>
+          </w:p>
+        </w:tc>
+        <w:tc>
+          <w:p>
+            <w:pPr>
+              <w:pStyle w:val="Compact"/>
+              <w:jc w:val="right"/>
+            </w:pPr>
+            <w:r>
+              <w:t xml:space="preserve">1.54</w:t>
+            </w:r>
+          </w:p>
+        </w:tc>
+      </w:tr>
+      <w:tr>
+        <w:tc>
+          <w:p>
+            <w:pPr>
+              <w:pStyle w:val="Compact"/>
+              <w:jc w:val="left"/>
+            </w:pPr>
+            <w:r>
+              <w:t xml:space="preserve">CIP391580.30</w:t>
+            </w:r>
+          </w:p>
+        </w:tc>
+        <w:tc>
+          <w:p>
+            <w:pPr>
+              <w:pStyle w:val="Compact"/>
+              <w:jc w:val="right"/>
+            </w:pPr>
+            <w:r>
+              <w:t xml:space="preserve">1.52</w:t>
+            </w:r>
+          </w:p>
+        </w:tc>
+      </w:tr>
+      <w:tr>
+        <w:tc>
+          <w:p>
+            <w:pPr>
+              <w:pStyle w:val="Compact"/>
+              <w:jc w:val="left"/>
+            </w:pPr>
+            <w:r>
+              <w:t xml:space="preserve">CIP392617.54</w:t>
+            </w:r>
+          </w:p>
+        </w:tc>
+        <w:tc>
+          <w:p>
+            <w:pPr>
+              <w:pStyle w:val="Compact"/>
+              <w:jc w:val="right"/>
+            </w:pPr>
+            <w:r>
+              <w:t xml:space="preserve">2.46</w:t>
+            </w:r>
+          </w:p>
+        </w:tc>
+      </w:tr>
+      <w:tr>
+        <w:tc>
+          <w:p>
+            <w:pPr>
+              <w:pStyle w:val="Compact"/>
+              <w:jc w:val="left"/>
+            </w:pPr>
+            <w:r>
+              <w:t xml:space="preserve">CIP392634.49</w:t>
+            </w:r>
+          </w:p>
+        </w:tc>
+        <w:tc>
+          <w:p>
+            <w:pPr>
+              <w:pStyle w:val="Compact"/>
+              <w:jc w:val="right"/>
+            </w:pPr>
+            <w:r>
+              <w:t xml:space="preserve">1.92</w:t>
+            </w:r>
+          </w:p>
+        </w:tc>
+      </w:tr>
+      <w:tr>
+        <w:tc>
+          <w:p>
+            <w:pPr>
+              <w:pStyle w:val="Compact"/>
+              <w:jc w:val="left"/>
+            </w:pPr>
+            <w:r>
+              <w:t xml:space="preserve">CIP392637.10</w:t>
+            </w:r>
+          </w:p>
+        </w:tc>
+        <w:tc>
+          <w:p>
+            <w:pPr>
+              <w:pStyle w:val="Compact"/>
+              <w:jc w:val="right"/>
+            </w:pPr>
+            <w:r>
+              <w:t xml:space="preserve">1.69</w:t>
+            </w:r>
+          </w:p>
+        </w:tc>
+      </w:tr>
+      <w:tr>
+        <w:tc>
+          <w:p>
+            <w:pPr>
+              <w:pStyle w:val="Compact"/>
+              <w:jc w:val="left"/>
+            </w:pPr>
+            <w:r>
+              <w:t xml:space="preserve">CIP392639.31</w:t>
+            </w:r>
+          </w:p>
+        </w:tc>
+        <w:tc>
+          <w:p>
+            <w:pPr>
+              <w:pStyle w:val="Compact"/>
+              <w:jc w:val="right"/>
+            </w:pPr>
+            <w:r>
+              <w:t xml:space="preserve">1.99</w:t>
+            </w:r>
+          </w:p>
+        </w:tc>
+      </w:tr>
+      <w:tr>
+        <w:tc>
+          <w:p>
+            <w:pPr>
+              <w:pStyle w:val="Compact"/>
+              <w:jc w:val="left"/>
+            </w:pPr>
+            <w:r>
+              <w:t xml:space="preserve">CIP392639.34</w:t>
+            </w:r>
+          </w:p>
+        </w:tc>
+        <w:tc>
+          <w:p>
+            <w:pPr>
+              <w:pStyle w:val="Compact"/>
+              <w:jc w:val="right"/>
+            </w:pPr>
+            <w:r>
+              <w:t xml:space="preserve">1.19</w:t>
+            </w:r>
+          </w:p>
+        </w:tc>
+      </w:tr>
+      <w:tr>
+        <w:tc>
+          <w:p>
+            <w:pPr>
+              <w:pStyle w:val="Compact"/>
+              <w:jc w:val="left"/>
+            </w:pPr>
+            <w:r>
+              <w:t xml:space="preserve">CIP392640.18</w:t>
+            </w:r>
+          </w:p>
+        </w:tc>
+        <w:tc>
+          <w:p>
+            <w:pPr>
+              <w:pStyle w:val="Compact"/>
+              <w:jc w:val="right"/>
+            </w:pPr>
+            <w:r>
+              <w:t xml:space="preserve">1.81</w:t>
+            </w:r>
+          </w:p>
+        </w:tc>
+      </w:tr>
+      <w:tr>
+        <w:tc>
+          <w:p>
+            <w:pPr>
+              <w:pStyle w:val="Compact"/>
+              <w:jc w:val="left"/>
+            </w:pPr>
+            <w:r>
+              <w:t xml:space="preserve">CIP392657.171</w:t>
+            </w:r>
+          </w:p>
+        </w:tc>
+        <w:tc>
+          <w:p>
+            <w:pPr>
+              <w:pStyle w:val="Compact"/>
+              <w:jc w:val="right"/>
+            </w:pPr>
+            <w:r>
+              <w:t xml:space="preserve">1.43</w:t>
+            </w:r>
+          </w:p>
+        </w:tc>
+      </w:tr>
+      <w:tr>
+        <w:tc>
+          <w:p>
+            <w:pPr>
+              <w:pStyle w:val="Compact"/>
+              <w:jc w:val="left"/>
+            </w:pPr>
+            <w:r>
+              <w:t xml:space="preserve">CIP392657.8</w:t>
+            </w:r>
+          </w:p>
+        </w:tc>
+        <w:tc>
+          <w:p>
+            <w:pPr>
+              <w:pStyle w:val="Compact"/>
+              <w:jc w:val="right"/>
+            </w:pPr>
+            <w:r>
+              <w:t xml:space="preserve">1.23</w:t>
+            </w:r>
+          </w:p>
+        </w:tc>
+      </w:tr>
+      <w:tr>
+        <w:tc>
+          <w:p>
+            <w:pPr>
+              <w:pStyle w:val="Compact"/>
+              <w:jc w:val="left"/>
+            </w:pPr>
+            <w:r>
+              <w:t xml:space="preserve">CIP393077.54</w:t>
+            </w:r>
+          </w:p>
+        </w:tc>
+        <w:tc>
+          <w:p>
+            <w:pPr>
+              <w:pStyle w:val="Compact"/>
+              <w:jc w:val="right"/>
+            </w:pPr>
+            <w:r>
+              <w:t xml:space="preserve">1.84</w:t>
+            </w:r>
+          </w:p>
+        </w:tc>
+      </w:tr>
+      <w:tr>
+        <w:tc>
+          <w:p>
+            <w:pPr>
+              <w:pStyle w:val="Compact"/>
+              <w:jc w:val="left"/>
+            </w:pPr>
+            <w:r>
+              <w:t xml:space="preserve">CIP393079.24</w:t>
+            </w:r>
+          </w:p>
+        </w:tc>
+        <w:tc>
+          <w:p>
+            <w:pPr>
+              <w:pStyle w:val="Compact"/>
+              <w:jc w:val="right"/>
+            </w:pPr>
+            <w:r>
+              <w:t xml:space="preserve">1.97</w:t>
+            </w:r>
+          </w:p>
+        </w:tc>
+      </w:tr>
+      <w:tr>
+        <w:tc>
+          <w:p>
+            <w:pPr>
+              <w:pStyle w:val="Compact"/>
+              <w:jc w:val="left"/>
+            </w:pPr>
+            <w:r>
+              <w:t xml:space="preserve">CIP393227.66</w:t>
+            </w:r>
+          </w:p>
+        </w:tc>
+        <w:tc>
+          <w:p>
+            <w:pPr>
+              <w:pStyle w:val="Compact"/>
+              <w:jc w:val="right"/>
+            </w:pPr>
+            <w:r>
+              <w:t xml:space="preserve">2.17</w:t>
+            </w:r>
+          </w:p>
+        </w:tc>
+      </w:tr>
+      <w:tr>
+        <w:tc>
+          <w:p>
+            <w:pPr>
+              <w:pStyle w:val="Compact"/>
+              <w:jc w:val="left"/>
+            </w:pPr>
+            <w:r>
+              <w:t xml:space="preserve">CIP393248.55</w:t>
+            </w:r>
+          </w:p>
+        </w:tc>
+        <w:tc>
+          <w:p>
+            <w:pPr>
+              <w:pStyle w:val="Compact"/>
+              <w:jc w:val="right"/>
+            </w:pPr>
+            <w:r>
+              <w:t xml:space="preserve">1.4</w:t>
+            </w:r>
+          </w:p>
+        </w:tc>
+      </w:tr>
+      <w:tr>
+        <w:tc>
+          <w:p>
+            <w:pPr>
+              <w:pStyle w:val="Compact"/>
+              <w:jc w:val="left"/>
+            </w:pPr>
+            <w:r>
+              <w:t xml:space="preserve">CIP393339.242</w:t>
+            </w:r>
+          </w:p>
+        </w:tc>
+        <w:tc>
+          <w:p>
+            <w:pPr>
+              <w:pStyle w:val="Compact"/>
+              <w:jc w:val="right"/>
+            </w:pPr>
+            <w:r>
+              <w:t xml:space="preserve">2.09</w:t>
+            </w:r>
+          </w:p>
+        </w:tc>
+      </w:tr>
+      <w:tr>
+        <w:tc>
+          <w:p>
+            <w:pPr>
+              <w:pStyle w:val="Compact"/>
+              <w:jc w:val="left"/>
+            </w:pPr>
+            <w:r>
+              <w:t xml:space="preserve">CIP393371.58</w:t>
+            </w:r>
+          </w:p>
+        </w:tc>
+        <w:tc>
+          <w:p>
+            <w:pPr>
+              <w:pStyle w:val="Compact"/>
+              <w:jc w:val="right"/>
+            </w:pPr>
+            <w:r>
+              <w:t xml:space="preserve">2.11</w:t>
+            </w:r>
+          </w:p>
+        </w:tc>
+      </w:tr>
+      <w:tr>
+        <w:tc>
+          <w:p>
+            <w:pPr>
+              <w:pStyle w:val="Compact"/>
+              <w:jc w:val="left"/>
+            </w:pPr>
+            <w:r>
+              <w:t xml:space="preserve">CIP393385.39</w:t>
+            </w:r>
+          </w:p>
+        </w:tc>
+        <w:tc>
+          <w:p>
+            <w:pPr>
+              <w:pStyle w:val="Compact"/>
+              <w:jc w:val="right"/>
+            </w:pPr>
+            <w:r>
+              <w:t xml:space="preserve">1.83</w:t>
+            </w:r>
+          </w:p>
+        </w:tc>
+      </w:tr>
+      <w:tr>
+        <w:tc>
+          <w:p>
+            <w:pPr>
+              <w:pStyle w:val="Compact"/>
+              <w:jc w:val="left"/>
+            </w:pPr>
+            <w:r>
+              <w:t xml:space="preserve">CIP393385.47</w:t>
+            </w:r>
+          </w:p>
+        </w:tc>
+        <w:tc>
+          <w:p>
+            <w:pPr>
+              <w:pStyle w:val="Compact"/>
+              <w:jc w:val="right"/>
+            </w:pPr>
+            <w:r>
+              <w:t xml:space="preserve">1.82</w:t>
+            </w:r>
+          </w:p>
+        </w:tc>
+      </w:tr>
+      <w:tr>
+        <w:tc>
+          <w:p>
+            <w:pPr>
+              <w:pStyle w:val="Compact"/>
+              <w:jc w:val="left"/>
+            </w:pPr>
+            <w:r>
+              <w:t xml:space="preserve">CIP393453.198</w:t>
+            </w:r>
+          </w:p>
+        </w:tc>
+        <w:tc>
+          <w:p>
+            <w:pPr>
+              <w:pStyle w:val="Compact"/>
+              <w:jc w:val="right"/>
+            </w:pPr>
+            <w:r>
+              <w:t xml:space="preserve">2.33</w:t>
+            </w:r>
+          </w:p>
+        </w:tc>
+      </w:tr>
+      <w:tr>
+        <w:tc>
+          <w:p>
+            <w:pPr>
+              <w:pStyle w:val="Compact"/>
+              <w:jc w:val="left"/>
+            </w:pPr>
+            <w:r>
+              <w:t xml:space="preserve">CIP720064</w:t>
+            </w:r>
+          </w:p>
+        </w:tc>
+        <w:tc>
+          <w:p>
+            <w:pPr>
+              <w:pStyle w:val="Compact"/>
+              <w:jc w:val="right"/>
+            </w:pPr>
+            <w:r>
+              <w:t xml:space="preserve">1.97</w:t>
+            </w:r>
+          </w:p>
+        </w:tc>
+      </w:tr>
+    </w:tbl>
+    <w:p>
+      <w:pPr>
+        <w:pStyle w:val="BodyText"/>
+      </w:pPr>
+      <w:r>
+        <w:drawing>
+          <wp:inline>
+            <wp:extent cx="5334000" cy="4270135"/>
+            <wp:effectExtent b="0" l="0" r="0" t="0"/>
+            <wp:docPr descr="" id="1" name="Picture"/>
+            <a:graphic>
+              <a:graphicData uri="http://schemas.openxmlformats.org/drawingml/2006/picture">
+                <pic:pic>
+                  <pic:nvPicPr>
+                    <pic:cNvPr descr="D:\projects\hidap2\inst\app\www\rcbd2_withchild_files/figure-docx/unnamed-chunk-36-1.png" id="0" name="Picture"/>
+                    <pic:cNvPicPr>
+                      <a:picLocks noChangeArrowheads="1" noChangeAspect="1"/>
+                    </pic:cNvPicPr>
+                  </pic:nvPicPr>
+                  <pic:blipFill>
+                    <a:blip r:embed="rId49"/>
+                    <a:stretch>
+                      <a:fillRect/>
+                    </a:stretch>
+                  </pic:blipFill>
+                  <pic:spPr bwMode="auto">
+                    <a:xfrm>
+                      <a:off x="0" y="0"/>
+                      <a:ext cx="5334000" cy="4270135"/>
+                    </a:xfrm>
+                    <a:prstGeom prst="rect">
+                      <a:avLst/>
+                    </a:prstGeom>
+                    <a:noFill/>
+                    <a:ln w="9525">
+                      <a:noFill/>
+                      <a:headEnd/>
+                      <a:tailEnd/>
+                    </a:ln>
+                  </pic:spPr>
+                </pic:pic>
+              </a:graphicData>
+            </a:graphic>
+          </wp:inline>
+        </w:drawing>
+      </w:r>
+    </w:p>
+    <w:p>
+      <w:pPr>
+        <w:pStyle w:val="BodyText"/>
+      </w:pPr>
+      <w:r>
+        <w:t xml:space="preserve">Do not forget the assumptions of the model. It is supposed that the error has a normal distribution with the same variance for all the treatments. The following plots must help you evaluate this:</w:t>
+      </w:r>
+    </w:p>
+    <w:p>
+      <w:pPr>
+        <w:pStyle w:val="BodyText"/>
+      </w:pPr>
+      <w:r>
+        <w:drawing>
+          <wp:inline>
+            <wp:extent cx="5334000" cy="2663331"/>
+            <wp:effectExtent b="0" l="0" r="0" t="0"/>
+            <wp:docPr descr="" id="1" name="Picture"/>
+            <a:graphic>
+              <a:graphicData uri="http://schemas.openxmlformats.org/drawingml/2006/picture">
+                <pic:pic>
+                  <pic:nvPicPr>
+                    <pic:cNvPr descr="D:\projects\hidap2\inst\app\www\rcbd2_withchild_files/figure-docx/unnamed-chunk-38-1.png" id="0" name="Picture"/>
+                    <pic:cNvPicPr>
+                      <a:picLocks noChangeArrowheads="1" noChangeAspect="1"/>
+                    </pic:cNvPicPr>
+                  </pic:nvPicPr>
+                  <pic:blipFill>
+                    <a:blip r:embed="rId50"/>
+                    <a:stretch>
+                      <a:fillRect/>
+                    </a:stretch>
+                  </pic:blipFill>
+                  <pic:spPr bwMode="auto">
+                    <a:xfrm>
+                      <a:off x="0" y="0"/>
+                      <a:ext cx="5334000" cy="2663331"/>
+                    </a:xfrm>
+                    <a:prstGeom prst="rect">
+                      <a:avLst/>
+                    </a:prstGeom>
+                    <a:noFill/>
+                    <a:ln w="9525">
+                      <a:noFill/>
+                      <a:headEnd/>
+                      <a:tailEnd/>
+                    </a:ln>
+                  </pic:spPr>
+                </pic:pic>
+              </a:graphicData>
+            </a:graphic>
+          </wp:inline>
+        </w:drawing>
+      </w:r>
+    </w:p>
+    <w:p>
+      <w:pPr>
+        <w:pStyle w:val="BodyText"/>
+      </w:pPr>
+      <w:r>
+        <w:t xml:space="preserve">Funnel shapes for the first plot may suggest heterogeneity of variances while departures from the theoretical normal line are symptoms of lack of normality.</w:t>
+      </w:r>
+    </w:p>
+    <w:p>
+      <w:pPr>
+        <w:pStyle w:val="Heading3"/>
+      </w:pPr>
+      <w:bookmarkStart w:id="51" w:name="analysis-for-trait-lb3"/>
+      <w:bookmarkEnd w:id="51"/>
+      <w:r>
+        <w:t xml:space="preserve">Analysis for trait LB3</w:t>
+      </w:r>
+    </w:p>
+    <w:p>
+      <w:pPr>
+        <w:pStyle w:val="FirstParagraph"/>
+      </w:pPr>
+      <w:r>
+        <w:t xml:space="preserve">You have fitted a linear model for a RCBD. The ANOVA table for your model is:</w:t>
+      </w:r>
+    </w:p>
+    <w:tbl>
+      <w:tblPr>
+        <w:tblStyle w:val="TableNormal"/>
+        <w:tblW w:type="pct" w:w="4236.111111111111"/>
+        <w:tblLook w:firstRow="1"/>
+      </w:tblPr>
+      <w:tblGrid>
+        <w:gridCol w:w="1760"/>
+        <w:gridCol w:w="550"/>
+        <w:gridCol w:w="990"/>
+        <w:gridCol w:w="1100"/>
+        <w:gridCol w:w="1100"/>
+        <w:gridCol w:w="1210"/>
+      </w:tblGrid>
+      <w:tr>
+        <w:trPr>
+          <w:cnfStyle w:firstRow="1"/>
+        </w:trPr>
+        <w:tc>
+          <w:tcPr>
+            <w:tcBorders>
+              <w:bottom w:val="single"/>
+            </w:tcBorders>
+            <w:vAlign w:val="bottom"/>
+          </w:tcPr>
+          <w:p>
+            <w:pPr>
+              <w:pStyle w:val="Compact"/>
+              <w:jc w:val="left"/>
+            </w:pPr>
+            <w:r>
+              <w:t xml:space="preserve"> </w:t>
+            </w:r>
+          </w:p>
+        </w:tc>
+        <w:tc>
+          <w:tcPr>
+            <w:tcBorders>
+              <w:bottom w:val="single"/>
+            </w:tcBorders>
+            <w:vAlign w:val="bottom"/>
+          </w:tcPr>
+          <w:p>
+            <w:pPr>
+              <w:pStyle w:val="Compact"/>
+              <w:jc w:val="right"/>
+            </w:pPr>
+            <w:r>
+              <w:t xml:space="preserve">Df</w:t>
+            </w:r>
+          </w:p>
+        </w:tc>
+        <w:tc>
+          <w:tcPr>
+            <w:tcBorders>
+              <w:bottom w:val="single"/>
+            </w:tcBorders>
+            <w:vAlign w:val="bottom"/>
+          </w:tcPr>
+          <w:p>
+            <w:pPr>
+              <w:pStyle w:val="Compact"/>
+              <w:jc w:val="right"/>
+            </w:pPr>
+            <w:r>
+              <w:t xml:space="preserve">Sum Sq</w:t>
+            </w:r>
+          </w:p>
+        </w:tc>
+        <w:tc>
+          <w:tcPr>
+            <w:tcBorders>
+              <w:bottom w:val="single"/>
+            </w:tcBorders>
+            <w:vAlign w:val="bottom"/>
+          </w:tcPr>
+          <w:p>
+            <w:pPr>
+              <w:pStyle w:val="Compact"/>
+              <w:jc w:val="right"/>
+            </w:pPr>
+            <w:r>
+              <w:t xml:space="preserve">Mean Sq</w:t>
+            </w:r>
+          </w:p>
+        </w:tc>
+        <w:tc>
+          <w:tcPr>
+            <w:tcBorders>
+              <w:bottom w:val="single"/>
+            </w:tcBorders>
+            <w:vAlign w:val="bottom"/>
+          </w:tcPr>
+          <w:p>
+            <w:pPr>
+              <w:pStyle w:val="Compact"/>
+              <w:jc w:val="right"/>
+            </w:pPr>
+            <w:r>
+              <w:t xml:space="preserve">F value</w:t>
+            </w:r>
+          </w:p>
+        </w:tc>
+        <w:tc>
+          <w:tcPr>
+            <w:tcBorders>
+              <w:bottom w:val="single"/>
+            </w:tcBorders>
+            <w:vAlign w:val="bottom"/>
+          </w:tcPr>
+          <w:p>
+            <w:pPr>
+              <w:pStyle w:val="Compact"/>
+              <w:jc w:val="right"/>
+            </w:pPr>
+            <w:r>
+              <w:t xml:space="preserve">Pr(&gt;F)</w:t>
+            </w:r>
+          </w:p>
+        </w:tc>
+      </w:tr>
+      <w:tr>
+        <w:tc>
+          <w:p>
+            <w:pPr>
+              <w:pStyle w:val="Compact"/>
+              <w:jc w:val="left"/>
+            </w:pPr>
+            <w:r>
+              <w:rPr>
+                <w:b/>
+              </w:rPr>
+              <w:t xml:space="preserve">INSTN</w:t>
+            </w:r>
+          </w:p>
+        </w:tc>
+        <w:tc>
+          <w:p>
+            <w:pPr>
+              <w:pStyle w:val="Compact"/>
+              <w:jc w:val="right"/>
+            </w:pPr>
+            <w:r>
+              <w:t xml:space="preserve">25</w:t>
+            </w:r>
+          </w:p>
+        </w:tc>
+        <w:tc>
+          <w:p>
+            <w:pPr>
+              <w:pStyle w:val="Compact"/>
+              <w:jc w:val="right"/>
+            </w:pPr>
+            <w:r>
+              <w:t xml:space="preserve">15339.7</w:t>
+            </w:r>
+          </w:p>
+        </w:tc>
+        <w:tc>
+          <w:p>
+            <w:pPr>
+              <w:pStyle w:val="Compact"/>
+              <w:jc w:val="right"/>
+            </w:pPr>
+            <w:r>
+              <w:t xml:space="preserve">613.587</w:t>
+            </w:r>
+          </w:p>
+        </w:tc>
+        <w:tc>
+          <w:p>
+            <w:pPr>
+              <w:pStyle w:val="Compact"/>
+              <w:jc w:val="right"/>
+            </w:pPr>
+            <w:r>
+              <w:t xml:space="preserve">13.7459</w:t>
+            </w:r>
+          </w:p>
+        </w:tc>
+        <w:tc>
+          <w:p>
+            <w:pPr>
+              <w:pStyle w:val="Compact"/>
+              <w:jc w:val="right"/>
+            </w:pPr>
+            <w:r>
+              <w:t xml:space="preserve">5.74463e-19</w:t>
+            </w:r>
+          </w:p>
+        </w:tc>
+      </w:tr>
+      <w:tr>
+        <w:tc>
+          <w:p>
+            <w:pPr>
+              <w:pStyle w:val="Compact"/>
+              <w:jc w:val="left"/>
+            </w:pPr>
+            <w:r>
+              <w:rPr>
+                <w:b/>
+              </w:rPr>
+              <w:t xml:space="preserve">REP</w:t>
+            </w:r>
+          </w:p>
+        </w:tc>
+        <w:tc>
+          <w:p>
+            <w:pPr>
+              <w:pStyle w:val="Compact"/>
+              <w:jc w:val="right"/>
+            </w:pPr>
+            <w:r>
+              <w:t xml:space="preserve">3</w:t>
+            </w:r>
+          </w:p>
+        </w:tc>
+        <w:tc>
+          <w:p>
+            <w:pPr>
+              <w:pStyle w:val="Compact"/>
+              <w:jc w:val="right"/>
+            </w:pPr>
+            <w:r>
+              <w:t xml:space="preserve">458.413</w:t>
+            </w:r>
+          </w:p>
+        </w:tc>
+        <w:tc>
+          <w:p>
+            <w:pPr>
+              <w:pStyle w:val="Compact"/>
+              <w:jc w:val="right"/>
+            </w:pPr>
+            <w:r>
+              <w:t xml:space="preserve">152.804</w:t>
+            </w:r>
+          </w:p>
+        </w:tc>
+        <w:tc>
+          <w:p>
+            <w:pPr>
+              <w:pStyle w:val="Compact"/>
+              <w:jc w:val="right"/>
+            </w:pPr>
+            <w:r>
+              <w:t xml:space="preserve">3.42321</w:t>
+            </w:r>
+          </w:p>
+        </w:tc>
+        <w:tc>
+          <w:p>
+            <w:pPr>
+              <w:pStyle w:val="Compact"/>
+              <w:jc w:val="right"/>
+            </w:pPr>
+            <w:r>
+              <w:t xml:space="preserve">0.0214143</w:t>
+            </w:r>
+          </w:p>
+        </w:tc>
+      </w:tr>
+      <w:tr>
+        <w:tc>
+          <w:p>
+            <w:pPr>
+              <w:pStyle w:val="Compact"/>
+              <w:jc w:val="left"/>
+            </w:pPr>
+            <w:r>
+              <w:rPr>
+                <w:b/>
+              </w:rPr>
+              <w:t xml:space="preserve">Residuals</w:t>
+            </w:r>
+          </w:p>
+        </w:tc>
+        <w:tc>
+          <w:p>
+            <w:pPr>
+              <w:pStyle w:val="Compact"/>
+              <w:jc w:val="right"/>
+            </w:pPr>
+            <w:r>
+              <w:t xml:space="preserve">75</w:t>
+            </w:r>
+          </w:p>
+        </w:tc>
+        <w:tc>
+          <w:p>
+            <w:pPr>
+              <w:pStyle w:val="Compact"/>
+              <w:jc w:val="right"/>
+            </w:pPr>
+            <w:r>
+              <w:t xml:space="preserve">3347.84</w:t>
+            </w:r>
+          </w:p>
+        </w:tc>
+        <w:tc>
+          <w:p>
+            <w:pPr>
+              <w:pStyle w:val="Compact"/>
+              <w:jc w:val="right"/>
+            </w:pPr>
+            <w:r>
+              <w:t xml:space="preserve">44.6378</w:t>
+            </w:r>
+          </w:p>
+        </w:tc>
+        <w:tc>
+          <w:p>
+            <w:pPr>
+              <w:pStyle w:val="Compact"/>
+              <w:jc w:val="right"/>
+            </w:pPr>
+            <w:r>
+              <w:t xml:space="preserve">NA</w:t>
+            </w:r>
+          </w:p>
+        </w:tc>
+        <w:tc>
+          <w:p>
+            <w:pPr>
+              <w:pStyle w:val="Compact"/>
+              <w:jc w:val="right"/>
+            </w:pPr>
+            <w:r>
+              <w:t xml:space="preserve">NA</w:t>
+            </w:r>
+          </w:p>
+        </w:tc>
+      </w:tr>
+    </w:tbl>
+    <w:p>
+      <w:pPr>
+        <w:pStyle w:val="BodyText"/>
+      </w:pPr>
+      <w:r>
+        <w:t xml:space="preserve">The p-value for treatments is 0.000000000000000000574463 which is significant at the 5% level.</w:t>
+      </w:r>
+    </w:p>
+    <w:p>
+      <w:pPr>
+        <w:pStyle w:val="BodyText"/>
+      </w:pPr>
+      <w:r>
+        <w:t xml:space="preserve">The means of your treatments are:</w:t>
+      </w:r>
+    </w:p>
+    <w:tbl>
+      <w:tblPr>
+        <w:tblStyle w:val="TableNormal"/>
+        <w:tblW w:type="pct" w:w="1319.4444444444446"/>
+        <w:tblLook w:firstRow="1"/>
+      </w:tblPr>
+      <w:tblGrid>
+        <w:gridCol w:w="1540"/>
+        <w:gridCol w:w="550"/>
+      </w:tblGrid>
+      <w:tr>
+        <w:trPr>
+          <w:cnfStyle w:firstRow="1"/>
+        </w:trPr>
+        <w:tc>
+          <w:tcPr>
+            <w:tcBorders>
+              <w:bottom w:val="single"/>
+            </w:tcBorders>
+            <w:vAlign w:val="bottom"/>
+          </w:tcPr>
+          <w:p>
+            <w:pPr>
+              <w:pStyle w:val="Compact"/>
+              <w:jc w:val="left"/>
+            </w:pPr>
+            <w:r>
+              <w:t xml:space="preserve">INSTN</w:t>
+            </w:r>
+          </w:p>
+        </w:tc>
+        <w:tc>
+          <w:tcPr>
+            <w:tcBorders>
+              <w:bottom w:val="single"/>
+            </w:tcBorders>
+            <w:vAlign w:val="bottom"/>
+          </w:tcPr>
+          <w:p>
+            <w:pPr>
+              <w:pStyle w:val="Compact"/>
+              <w:jc w:val="right"/>
+            </w:pPr>
+            <w:r>
+              <w:t xml:space="preserve">LB3</w:t>
+            </w:r>
+          </w:p>
+        </w:tc>
+      </w:tr>
+      <w:tr>
+        <w:tc>
+          <w:p>
+            <w:pPr>
+              <w:pStyle w:val="Compact"/>
+              <w:jc w:val="left"/>
+            </w:pPr>
+            <w:r>
+              <w:t xml:space="preserve">CIP377744.1</w:t>
+            </w:r>
+          </w:p>
+        </w:tc>
+        <w:tc>
+          <w:p>
+            <w:pPr>
+              <w:pStyle w:val="Compact"/>
+              <w:jc w:val="right"/>
+            </w:pPr>
+            <w:r>
+              <w:t xml:space="preserve">12.5</w:t>
+            </w:r>
+          </w:p>
+        </w:tc>
+      </w:tr>
+      <w:tr>
+        <w:tc>
+          <w:p>
+            <w:pPr>
+              <w:pStyle w:val="Compact"/>
+              <w:jc w:val="left"/>
+            </w:pPr>
+            <w:r>
+              <w:t xml:space="preserve">CIP384866.5</w:t>
+            </w:r>
+          </w:p>
+        </w:tc>
+        <w:tc>
+          <w:p>
+            <w:pPr>
+              <w:pStyle w:val="Compact"/>
+              <w:jc w:val="right"/>
+            </w:pPr>
+            <w:r>
+              <w:t xml:space="preserve">30</w:t>
+            </w:r>
+          </w:p>
+        </w:tc>
+      </w:tr>
+      <w:tr>
+        <w:tc>
+          <w:p>
+            <w:pPr>
+              <w:pStyle w:val="Compact"/>
+              <w:jc w:val="left"/>
+            </w:pPr>
+            <w:r>
+              <w:t xml:space="preserve">CIP391004.18</w:t>
+            </w:r>
+          </w:p>
+        </w:tc>
+        <w:tc>
+          <w:p>
+            <w:pPr>
+              <w:pStyle w:val="Compact"/>
+              <w:jc w:val="right"/>
+            </w:pPr>
+            <w:r>
+              <w:t xml:space="preserve">5</w:t>
+            </w:r>
+          </w:p>
+        </w:tc>
+      </w:tr>
+      <w:tr>
+        <w:tc>
+          <w:p>
+            <w:pPr>
+              <w:pStyle w:val="Compact"/>
+              <w:jc w:val="left"/>
+            </w:pPr>
+            <w:r>
+              <w:t xml:space="preserve">CIP391011.17</w:t>
+            </w:r>
+          </w:p>
+        </w:tc>
+        <w:tc>
+          <w:p>
+            <w:pPr>
+              <w:pStyle w:val="Compact"/>
+              <w:jc w:val="right"/>
+            </w:pPr>
+            <w:r>
+              <w:t xml:space="preserve">10</w:t>
+            </w:r>
+          </w:p>
+        </w:tc>
+      </w:tr>
+      <w:tr>
+        <w:tc>
+          <w:p>
+            <w:pPr>
+              <w:pStyle w:val="Compact"/>
+              <w:jc w:val="left"/>
+            </w:pPr>
+            <w:r>
+              <w:t xml:space="preserve">CIP391046.14</w:t>
+            </w:r>
+          </w:p>
+        </w:tc>
+        <w:tc>
+          <w:p>
+            <w:pPr>
+              <w:pStyle w:val="Compact"/>
+              <w:jc w:val="right"/>
+            </w:pPr>
+            <w:r>
+              <w:t xml:space="preserve">47.5</w:t>
+            </w:r>
+          </w:p>
+        </w:tc>
+      </w:tr>
+      <w:tr>
+        <w:tc>
+          <w:p>
+            <w:pPr>
+              <w:pStyle w:val="Compact"/>
+              <w:jc w:val="left"/>
+            </w:pPr>
+            <w:r>
+              <w:t xml:space="preserve">CIP391047.34</w:t>
+            </w:r>
+          </w:p>
+        </w:tc>
+        <w:tc>
+          <w:p>
+            <w:pPr>
+              <w:pStyle w:val="Compact"/>
+              <w:jc w:val="right"/>
+            </w:pPr>
+            <w:r>
+              <w:t xml:space="preserve">17.5</w:t>
+            </w:r>
+          </w:p>
+        </w:tc>
+      </w:tr>
+      <w:tr>
+        <w:tc>
+          <w:p>
+            <w:pPr>
+              <w:pStyle w:val="Compact"/>
+              <w:jc w:val="left"/>
+            </w:pPr>
+            <w:r>
+              <w:t xml:space="preserve">CIP391065.69</w:t>
+            </w:r>
+          </w:p>
+        </w:tc>
+        <w:tc>
+          <w:p>
+            <w:pPr>
+              <w:pStyle w:val="Compact"/>
+              <w:jc w:val="right"/>
+            </w:pPr>
+            <w:r>
+              <w:t xml:space="preserve">16.2</w:t>
+            </w:r>
+          </w:p>
+        </w:tc>
+      </w:tr>
+      <w:tr>
+        <w:tc>
+          <w:p>
+            <w:pPr>
+              <w:pStyle w:val="Compact"/>
+              <w:jc w:val="left"/>
+            </w:pPr>
+            <w:r>
+              <w:t xml:space="preserve">CIP391580.30</w:t>
+            </w:r>
+          </w:p>
+        </w:tc>
+        <w:tc>
+          <w:p>
+            <w:pPr>
+              <w:pStyle w:val="Compact"/>
+              <w:jc w:val="right"/>
+            </w:pPr>
+            <w:r>
+              <w:t xml:space="preserve">15</w:t>
+            </w:r>
+          </w:p>
+        </w:tc>
+      </w:tr>
+      <w:tr>
+        <w:tc>
+          <w:p>
+            <w:pPr>
+              <w:pStyle w:val="Compact"/>
+              <w:jc w:val="left"/>
+            </w:pPr>
+            <w:r>
+              <w:t xml:space="preserve">CIP392617.54</w:t>
+            </w:r>
+          </w:p>
+        </w:tc>
+        <w:tc>
+          <w:p>
+            <w:pPr>
+              <w:pStyle w:val="Compact"/>
+              <w:jc w:val="right"/>
+            </w:pPr>
+            <w:r>
+              <w:t xml:space="preserve">3.75</w:t>
+            </w:r>
+          </w:p>
+        </w:tc>
+      </w:tr>
+      <w:tr>
+        <w:tc>
+          <w:p>
+            <w:pPr>
+              <w:pStyle w:val="Compact"/>
+              <w:jc w:val="left"/>
+            </w:pPr>
+            <w:r>
+              <w:t xml:space="preserve">CIP392634.49</w:t>
+            </w:r>
+          </w:p>
+        </w:tc>
+        <w:tc>
+          <w:p>
+            <w:pPr>
+              <w:pStyle w:val="Compact"/>
+              <w:jc w:val="right"/>
+            </w:pPr>
+            <w:r>
+              <w:t xml:space="preserve">6.25</w:t>
+            </w:r>
+          </w:p>
+        </w:tc>
+      </w:tr>
+      <w:tr>
+        <w:tc>
+          <w:p>
+            <w:pPr>
+              <w:pStyle w:val="Compact"/>
+              <w:jc w:val="left"/>
+            </w:pPr>
+            <w:r>
+              <w:t xml:space="preserve">CIP392637.10</w:t>
+            </w:r>
+          </w:p>
+        </w:tc>
+        <w:tc>
+          <w:p>
+            <w:pPr>
+              <w:pStyle w:val="Compact"/>
+              <w:jc w:val="right"/>
+            </w:pPr>
+            <w:r>
+              <w:t xml:space="preserve">6.25</w:t>
+            </w:r>
+          </w:p>
+        </w:tc>
+      </w:tr>
+      <w:tr>
+        <w:tc>
+          <w:p>
+            <w:pPr>
+              <w:pStyle w:val="Compact"/>
+              <w:jc w:val="left"/>
+            </w:pPr>
+            <w:r>
+              <w:t xml:space="preserve">CIP392639.31</w:t>
+            </w:r>
+          </w:p>
+        </w:tc>
+        <w:tc>
+          <w:p>
+            <w:pPr>
+              <w:pStyle w:val="Compact"/>
+              <w:jc w:val="right"/>
+            </w:pPr>
+            <w:r>
+              <w:t xml:space="preserve">31.2</w:t>
+            </w:r>
+          </w:p>
+        </w:tc>
+      </w:tr>
+      <w:tr>
+        <w:tc>
+          <w:p>
+            <w:pPr>
+              <w:pStyle w:val="Compact"/>
+              <w:jc w:val="left"/>
+            </w:pPr>
+            <w:r>
+              <w:t xml:space="preserve">CIP392639.34</w:t>
+            </w:r>
+          </w:p>
+        </w:tc>
+        <w:tc>
+          <w:p>
+            <w:pPr>
+              <w:pStyle w:val="Compact"/>
+              <w:jc w:val="right"/>
+            </w:pPr>
+            <w:r>
+              <w:t xml:space="preserve">31.2</w:t>
+            </w:r>
+          </w:p>
+        </w:tc>
+      </w:tr>
+      <w:tr>
+        <w:tc>
+          <w:p>
+            <w:pPr>
+              <w:pStyle w:val="Compact"/>
+              <w:jc w:val="left"/>
+            </w:pPr>
+            <w:r>
+              <w:t xml:space="preserve">CIP392640.18</w:t>
+            </w:r>
+          </w:p>
+        </w:tc>
+        <w:tc>
+          <w:p>
+            <w:pPr>
+              <w:pStyle w:val="Compact"/>
+              <w:jc w:val="right"/>
+            </w:pPr>
+            <w:r>
+              <w:t xml:space="preserve">5</w:t>
+            </w:r>
+          </w:p>
+        </w:tc>
+      </w:tr>
+      <w:tr>
+        <w:tc>
+          <w:p>
+            <w:pPr>
+              <w:pStyle w:val="Compact"/>
+              <w:jc w:val="left"/>
+            </w:pPr>
+            <w:r>
+              <w:t xml:space="preserve">CIP392657.171</w:t>
+            </w:r>
+          </w:p>
+        </w:tc>
+        <w:tc>
+          <w:p>
+            <w:pPr>
+              <w:pStyle w:val="Compact"/>
+              <w:jc w:val="right"/>
+            </w:pPr>
+            <w:r>
+              <w:t xml:space="preserve">10</w:t>
+            </w:r>
+          </w:p>
+        </w:tc>
+      </w:tr>
+      <w:tr>
+        <w:tc>
+          <w:p>
+            <w:pPr>
+              <w:pStyle w:val="Compact"/>
+              <w:jc w:val="left"/>
+            </w:pPr>
+            <w:r>
+              <w:t xml:space="preserve">CIP392657.8</w:t>
+            </w:r>
+          </w:p>
+        </w:tc>
+        <w:tc>
+          <w:p>
+            <w:pPr>
+              <w:pStyle w:val="Compact"/>
+              <w:jc w:val="right"/>
+            </w:pPr>
+            <w:r>
+              <w:t xml:space="preserve">36.2</w:t>
+            </w:r>
+          </w:p>
+        </w:tc>
+      </w:tr>
+      <w:tr>
+        <w:tc>
+          <w:p>
+            <w:pPr>
+              <w:pStyle w:val="Compact"/>
+              <w:jc w:val="left"/>
+            </w:pPr>
+            <w:r>
+              <w:t xml:space="preserve">CIP393077.54</w:t>
+            </w:r>
+          </w:p>
+        </w:tc>
+        <w:tc>
+          <w:p>
+            <w:pPr>
+              <w:pStyle w:val="Compact"/>
+              <w:jc w:val="right"/>
+            </w:pPr>
+            <w:r>
+              <w:t xml:space="preserve">5</w:t>
+            </w:r>
+          </w:p>
+        </w:tc>
+      </w:tr>
+      <w:tr>
+        <w:tc>
+          <w:p>
+            <w:pPr>
+              <w:pStyle w:val="Compact"/>
+              <w:jc w:val="left"/>
+            </w:pPr>
+            <w:r>
+              <w:t xml:space="preserve">CIP393079.24</w:t>
+            </w:r>
+          </w:p>
+        </w:tc>
+        <w:tc>
+          <w:p>
+            <w:pPr>
+              <w:pStyle w:val="Compact"/>
+              <w:jc w:val="right"/>
+            </w:pPr>
+            <w:r>
+              <w:t xml:space="preserve">7.5</w:t>
+            </w:r>
+          </w:p>
+        </w:tc>
+      </w:tr>
+      <w:tr>
+        <w:tc>
+          <w:p>
+            <w:pPr>
+              <w:pStyle w:val="Compact"/>
+              <w:jc w:val="left"/>
+            </w:pPr>
+            <w:r>
+              <w:t xml:space="preserve">CIP393227.66</w:t>
+            </w:r>
+          </w:p>
+        </w:tc>
+        <w:tc>
+          <w:p>
+            <w:pPr>
+              <w:pStyle w:val="Compact"/>
+              <w:jc w:val="right"/>
+            </w:pPr>
+            <w:r>
+              <w:t xml:space="preserve">8.75</w:t>
+            </w:r>
+          </w:p>
+        </w:tc>
+      </w:tr>
+      <w:tr>
+        <w:tc>
+          <w:p>
+            <w:pPr>
+              <w:pStyle w:val="Compact"/>
+              <w:jc w:val="left"/>
+            </w:pPr>
+            <w:r>
+              <w:t xml:space="preserve">CIP393248.55</w:t>
+            </w:r>
+          </w:p>
+        </w:tc>
+        <w:tc>
+          <w:p>
+            <w:pPr>
+              <w:pStyle w:val="Compact"/>
+              <w:jc w:val="right"/>
+            </w:pPr>
+            <w:r>
+              <w:t xml:space="preserve">12.5</w:t>
+            </w:r>
+          </w:p>
+        </w:tc>
+      </w:tr>
+      <w:tr>
+        <w:tc>
+          <w:p>
+            <w:pPr>
+              <w:pStyle w:val="Compact"/>
+              <w:jc w:val="left"/>
+            </w:pPr>
+            <w:r>
+              <w:t xml:space="preserve">CIP393339.242</w:t>
+            </w:r>
+          </w:p>
+        </w:tc>
+        <w:tc>
+          <w:p>
+            <w:pPr>
+              <w:pStyle w:val="Compact"/>
+              <w:jc w:val="right"/>
+            </w:pPr>
+            <w:r>
+              <w:t xml:space="preserve">5</w:t>
+            </w:r>
+          </w:p>
+        </w:tc>
+      </w:tr>
+      <w:tr>
+        <w:tc>
+          <w:p>
+            <w:pPr>
+              <w:pStyle w:val="Compact"/>
+              <w:jc w:val="left"/>
+            </w:pPr>
+            <w:r>
+              <w:t xml:space="preserve">CIP393371.58</w:t>
+            </w:r>
+          </w:p>
+        </w:tc>
+        <w:tc>
+          <w:p>
+            <w:pPr>
+              <w:pStyle w:val="Compact"/>
+              <w:jc w:val="right"/>
+            </w:pPr>
+            <w:r>
+              <w:t xml:space="preserve">3.75</w:t>
+            </w:r>
+          </w:p>
+        </w:tc>
+      </w:tr>
+      <w:tr>
+        <w:tc>
+          <w:p>
+            <w:pPr>
+              <w:pStyle w:val="Compact"/>
+              <w:jc w:val="left"/>
+            </w:pPr>
+            <w:r>
+              <w:t xml:space="preserve">CIP393385.39</w:t>
+            </w:r>
+          </w:p>
+        </w:tc>
+        <w:tc>
+          <w:p>
+            <w:pPr>
+              <w:pStyle w:val="Compact"/>
+              <w:jc w:val="right"/>
+            </w:pPr>
+            <w:r>
+              <w:t xml:space="preserve">20</w:t>
+            </w:r>
+          </w:p>
+        </w:tc>
+      </w:tr>
+      <w:tr>
+        <w:tc>
+          <w:p>
+            <w:pPr>
+              <w:pStyle w:val="Compact"/>
+              <w:jc w:val="left"/>
+            </w:pPr>
+            <w:r>
+              <w:t xml:space="preserve">CIP393385.47</w:t>
+            </w:r>
+          </w:p>
+        </w:tc>
+        <w:tc>
+          <w:p>
+            <w:pPr>
+              <w:pStyle w:val="Compact"/>
+              <w:jc w:val="right"/>
+            </w:pPr>
+            <w:r>
+              <w:t xml:space="preserve">6.25</w:t>
+            </w:r>
+          </w:p>
+        </w:tc>
+      </w:tr>
+      <w:tr>
+        <w:tc>
+          <w:p>
+            <w:pPr>
+              <w:pStyle w:val="Compact"/>
+              <w:jc w:val="left"/>
+            </w:pPr>
+            <w:r>
+              <w:t xml:space="preserve">CIP393453.198</w:t>
+            </w:r>
+          </w:p>
+        </w:tc>
+        <w:tc>
+          <w:p>
+            <w:pPr>
+              <w:pStyle w:val="Compact"/>
+              <w:jc w:val="right"/>
+            </w:pPr>
+            <w:r>
+              <w:t xml:space="preserve">13.8</w:t>
+            </w:r>
+          </w:p>
+        </w:tc>
+      </w:tr>
+      <w:tr>
+        <w:tc>
+          <w:p>
+            <w:pPr>
+              <w:pStyle w:val="Compact"/>
+              <w:jc w:val="left"/>
+            </w:pPr>
+            <w:r>
+              <w:t xml:space="preserve">CIP720064</w:t>
+            </w:r>
+          </w:p>
+        </w:tc>
+        <w:tc>
+          <w:p>
+            <w:pPr>
+              <w:pStyle w:val="Compact"/>
+              <w:jc w:val="right"/>
+            </w:pPr>
+            <w:r>
+              <w:t xml:space="preserve">37.5</w:t>
+            </w:r>
+          </w:p>
+        </w:tc>
+      </w:tr>
+    </w:tbl>
+    <w:p>
+      <w:pPr>
+        <w:pStyle w:val="BodyText"/>
+      </w:pPr>
+      <w:r>
+        <w:drawing>
+          <wp:inline>
+            <wp:extent cx="5334000" cy="4270135"/>
+            <wp:effectExtent b="0" l="0" r="0" t="0"/>
+            <wp:docPr descr="" id="1" name="Picture"/>
+            <a:graphic>
+              <a:graphicData uri="http://schemas.openxmlformats.org/drawingml/2006/picture">
+                <pic:pic>
+                  <pic:nvPicPr>
+                    <pic:cNvPr descr="D:\projects\hidap2\inst\app\www\rcbd2_withchild_files/figure-docx/unnamed-chunk-44-1.png" id="0" name="Picture"/>
+                    <pic:cNvPicPr>
+                      <a:picLocks noChangeArrowheads="1" noChangeAspect="1"/>
+                    </pic:cNvPicPr>
+                  </pic:nvPicPr>
+                  <pic:blipFill>
+                    <a:blip r:embed="rId52"/>
+                    <a:stretch>
+                      <a:fillRect/>
+                    </a:stretch>
+                  </pic:blipFill>
+                  <pic:spPr bwMode="auto">
+                    <a:xfrm>
+                      <a:off x="0" y="0"/>
+                      <a:ext cx="5334000" cy="4270135"/>
+                    </a:xfrm>
+                    <a:prstGeom prst="rect">
+                      <a:avLst/>
+                    </a:prstGeom>
+                    <a:noFill/>
+                    <a:ln w="9525">
+                      <a:noFill/>
+                      <a:headEnd/>
+                      <a:tailEnd/>
+                    </a:ln>
+                  </pic:spPr>
+                </pic:pic>
+              </a:graphicData>
+            </a:graphic>
+          </wp:inline>
+        </w:drawing>
+      </w:r>
+    </w:p>
+    <w:p>
+      <w:pPr>
+        <w:pStyle w:val="BodyText"/>
+      </w:pPr>
+      <w:r>
+        <w:t xml:space="preserve">Do not forget the assumptions of the model. It is supposed that the error has a normal distribution with the same variance for all the treatments. The following plots must help you evaluate this:</w:t>
+      </w:r>
+    </w:p>
+    <w:p>
+      <w:pPr>
+        <w:pStyle w:val="BodyText"/>
+      </w:pPr>
+      <w:r>
+        <w:drawing>
+          <wp:inline>
+            <wp:extent cx="5334000" cy="2663331"/>
+            <wp:effectExtent b="0" l="0" r="0" t="0"/>
+            <wp:docPr descr="" id="1" name="Picture"/>
+            <a:graphic>
+              <a:graphicData uri="http://schemas.openxmlformats.org/drawingml/2006/picture">
+                <pic:pic>
+                  <pic:nvPicPr>
+                    <pic:cNvPr descr="D:\projects\hidap2\inst\app\www\rcbd2_withchild_files/figure-docx/unnamed-chunk-46-1.png" id="0" name="Picture"/>
+                    <pic:cNvPicPr>
+                      <a:picLocks noChangeArrowheads="1" noChangeAspect="1"/>
+                    </pic:cNvPicPr>
+                  </pic:nvPicPr>
+                  <pic:blipFill>
+                    <a:blip r:embed="rId53"/>
+                    <a:stretch>
+                      <a:fillRect/>
+                    </a:stretch>
+                  </pic:blipFill>
+                  <pic:spPr bwMode="auto">
+                    <a:xfrm>
+                      <a:off x="0" y="0"/>
+                      <a:ext cx="5334000" cy="2663331"/>
+                    </a:xfrm>
+                    <a:prstGeom prst="rect">
+                      <a:avLst/>
+                    </a:prstGeom>
+                    <a:noFill/>
+                    <a:ln w="9525">
+                      <a:noFill/>
+                      <a:headEnd/>
+                      <a:tailEnd/>
+                    </a:ln>
+                  </pic:spPr>
+                </pic:pic>
+              </a:graphicData>
+            </a:graphic>
+          </wp:inline>
+        </w:drawing>
+      </w:r>
+    </w:p>
+    <w:p>
+      <w:pPr>
+        <w:pStyle w:val="BodyText"/>
+      </w:pPr>
+      <w:r>
+        <w:t xml:space="preserve">Funnel shapes for the first plot may suggest heterogeneity of variances while departures from the theoretical normal line are symptoms of lack of normality.</w:t>
+      </w:r>
+    </w:p>
+    <w:p>
+      <w:pPr>
         <w:pStyle w:val="Heading2"/>
       </w:pPr>
-      <w:bookmarkStart w:id="48" w:name="trait-correlations"/>
-      <w:bookmarkEnd w:id="48"/>
+      <w:bookmarkStart w:id="54" w:name="trait-correlations"/>
+      <w:bookmarkEnd w:id="54"/>
       <w:r>
         <w:t xml:space="preserve">Trait correlations</w:t>
       </w:r>
@@ -4391,8 +6964,8 @@
       <w:pPr>
         <w:pStyle w:val="Heading2"/>
       </w:pPr>
-      <w:bookmarkStart w:id="49" w:name="variety-candidate-selection"/>
-      <w:bookmarkEnd w:id="49"/>
+      <w:bookmarkStart w:id="55" w:name="variety-candidate-selection"/>
+      <w:bookmarkEnd w:id="55"/>
       <w:r>
         <w:t xml:space="preserve">Variety candidate selection</w:t>
       </w:r>
@@ -4401,8 +6974,8 @@
       <w:pPr>
         <w:pStyle w:val="Heading1"/>
       </w:pPr>
-      <w:bookmarkStart w:id="50" w:name="summary"/>
-      <w:bookmarkEnd w:id="50"/>
+      <w:bookmarkStart w:id="56" w:name="summary"/>
+      <w:bookmarkEnd w:id="56"/>
       <w:r>
         <w:t xml:space="preserve">Summary</w:t>
       </w:r>
@@ -4411,8 +6984,8 @@
       <w:pPr>
         <w:pStyle w:val="Heading1"/>
       </w:pPr>
-      <w:bookmarkStart w:id="51" w:name="references"/>
-      <w:bookmarkEnd w:id="51"/>
+      <w:bookmarkStart w:id="57" w:name="references"/>
+      <w:bookmarkEnd w:id="57"/>
       <w:r>
         <w:t xml:space="preserve">References</w:t>
       </w:r>
@@ -4421,8 +6994,8 @@
       <w:pPr>
         <w:pStyle w:val="Heading2"/>
       </w:pPr>
-      <w:bookmarkStart w:id="52" w:name="data-sources"/>
-      <w:bookmarkEnd w:id="52"/>
+      <w:bookmarkStart w:id="58" w:name="data-sources"/>
+      <w:bookmarkEnd w:id="58"/>
       <w:r>
         <w:t xml:space="preserve">Data sources</w:t>
       </w:r>
@@ -4431,8 +7004,8 @@
       <w:pPr>
         <w:pStyle w:val="Heading2"/>
       </w:pPr>
-      <w:bookmarkStart w:id="53" w:name="literature"/>
-      <w:bookmarkEnd w:id="53"/>
+      <w:bookmarkStart w:id="59" w:name="literature"/>
+      <w:bookmarkEnd w:id="59"/>
       <w:r>
         <w:t xml:space="preserve">Literature</w:t>
       </w:r>
@@ -4545,7 +7118,7 @@
     </w:lvl>
   </w:abstractNum>
   <w:abstractNum w:abstractNumId="990">
-    <w:nsid w:val="43256404"/>
+    <w:nsid w:val="e244b5d1"/>
     <w:multiLevelType w:val="multilevel"/>
     <w:lvl w:ilvl="0">
       <w:numFmt w:val="bullet"/>
@@ -4626,7 +7199,7 @@
     </w:lvl>
   </w:abstractNum>
   <w:abstractNum w:abstractNumId="991">
-    <w:nsid w:val="520e3c69"/>
+    <w:nsid w:val="b19efb96"/>
     <w:multiLevelType w:val="multilevel"/>
     <w:lvl w:ilvl="0">
       <w:numFmt w:val="bullet"/>

</xml_diff>